<commit_message>
bom en fa01 aangepast na feedback
</commit_message>
<xml_diff>
--- a/Feedforward/opdracht06b_FA01_WittevrongelLaura.docx
+++ b/Feedforward/opdracht06b_FA01_WittevrongelLaura.docx
@@ -267,6 +267,7 @@
                 <w:lang w:val="nl-NL"/>
               </w:rPr>
             </w:pPr>
+            <w:proofErr w:type="gramStart"/>
             <w:r>
               <w:rPr>
                 <w:rFonts w:asciiTheme="minorHAnsi" w:eastAsia="Ubuntu" w:hAnsiTheme="minorHAnsi" w:cstheme="minorHAnsi"/>
@@ -283,6 +284,7 @@
               </w:rPr>
               <w:t>parring partner</w:t>
             </w:r>
+            <w:proofErr w:type="gramEnd"/>
           </w:p>
         </w:tc>
         <w:tc>
@@ -725,7 +727,23 @@
                 <w:rFonts w:asciiTheme="minorHAnsi" w:eastAsia="Ubuntu" w:hAnsiTheme="minorHAnsi" w:cstheme="minorHAnsi"/>
                 <w:lang w:val="nl-NL"/>
               </w:rPr>
-              <w:t xml:space="preserve"> is het de bedoeling dat hij / zij dit naleest en feedback geeft</w:t>
+              <w:t xml:space="preserve"> is het de bedoeling dat </w:t>
+            </w:r>
+            <w:proofErr w:type="gramStart"/>
+            <w:r>
+              <w:rPr>
+                <w:rFonts w:asciiTheme="minorHAnsi" w:eastAsia="Ubuntu" w:hAnsiTheme="minorHAnsi" w:cstheme="minorHAnsi"/>
+                <w:lang w:val="nl-NL"/>
+              </w:rPr>
+              <w:t>hij /</w:t>
+            </w:r>
+            <w:proofErr w:type="gramEnd"/>
+            <w:r>
+              <w:rPr>
+                <w:rFonts w:asciiTheme="minorHAnsi" w:eastAsia="Ubuntu" w:hAnsiTheme="minorHAnsi" w:cstheme="minorHAnsi"/>
+                <w:lang w:val="nl-NL"/>
+              </w:rPr>
+              <w:t xml:space="preserve"> zij dit naleest en feedback geeft</w:t>
             </w:r>
             <w:r>
               <w:rPr>
@@ -1236,7 +1254,23 @@
                 <w:rFonts w:asciiTheme="minorHAnsi" w:hAnsiTheme="minorHAnsi" w:cstheme="minorHAnsi"/>
                 <w:lang w:val="nl-NL"/>
               </w:rPr>
-              <w:t>, ondertussen meet de force sensor het gewicht (afhankelijk van hoeveelheid vis in uw vijver) van de korrels.</w:t>
+              <w:t xml:space="preserve"> </w:t>
+            </w:r>
+            <w:proofErr w:type="spellStart"/>
+            <w:r>
+              <w:rPr>
+                <w:rFonts w:asciiTheme="minorHAnsi" w:hAnsiTheme="minorHAnsi" w:cstheme="minorHAnsi"/>
+                <w:lang w:val="nl-NL"/>
+              </w:rPr>
+              <w:t>adhv</w:t>
+            </w:r>
+            <w:proofErr w:type="spellEnd"/>
+            <w:r>
+              <w:rPr>
+                <w:rFonts w:asciiTheme="minorHAnsi" w:hAnsiTheme="minorHAnsi" w:cstheme="minorHAnsi"/>
+                <w:lang w:val="nl-NL"/>
+              </w:rPr>
+              <w:t xml:space="preserve"> een timer afhankelijk van de grootte van het potje en de grote van de opening van de ton.</w:t>
             </w:r>
           </w:p>
           <w:p>
@@ -1355,7 +1389,21 @@
                 <w:rFonts w:asciiTheme="minorHAnsi" w:hAnsiTheme="minorHAnsi" w:cstheme="minorHAnsi"/>
                 <w:lang w:val="nl-NL"/>
               </w:rPr>
-              <w:t xml:space="preserve"> motor duwt het potje weer terug op de force sensor, het potje wordt nog niet gevuld om de kwaliteit van de korrels niet te schaden. </w:t>
+              <w:t xml:space="preserve"> motor duwt het potje weer terug </w:t>
+            </w:r>
+            <w:r>
+              <w:rPr>
+                <w:rFonts w:asciiTheme="minorHAnsi" w:hAnsiTheme="minorHAnsi" w:cstheme="minorHAnsi"/>
+                <w:lang w:val="nl-NL"/>
+              </w:rPr>
+              <w:t>onder de opening van de ton</w:t>
+            </w:r>
+            <w:r>
+              <w:rPr>
+                <w:rFonts w:asciiTheme="minorHAnsi" w:hAnsiTheme="minorHAnsi" w:cstheme="minorHAnsi"/>
+                <w:lang w:val="nl-NL"/>
+              </w:rPr>
+              <w:t xml:space="preserve">, het potje wordt nog niet gevuld om de kwaliteit van de korrels niet te schaden. </w:t>
             </w:r>
           </w:p>
           <w:p>
@@ -1634,28 +1682,28 @@
                 <w:rFonts w:asciiTheme="minorHAnsi" w:hAnsiTheme="minorHAnsi" w:cstheme="minorHAnsi"/>
                 <w:lang w:val="nl-BE"/>
               </w:rPr>
-              <w:t>Force sensor: deze sensor berekent het</w:t>
-            </w:r>
-            <w:r>
-              <w:rPr>
-                <w:rFonts w:asciiTheme="minorHAnsi" w:hAnsiTheme="minorHAnsi" w:cstheme="minorHAnsi"/>
-                <w:lang w:val="nl-BE"/>
-              </w:rPr>
-              <w:t xml:space="preserve"> gewicht van het potje. Dus niet alleen de korrels maar met het gewicht van het potje inbegrepen. Het gewicht kan ingesteld worden via de knoppen (</w:t>
-            </w:r>
-            <w:r>
-              <w:rPr>
-                <w:rFonts w:asciiTheme="minorHAnsi" w:hAnsiTheme="minorHAnsi" w:cstheme="minorHAnsi"/>
-                <w:lang w:val="nl-BE"/>
-              </w:rPr>
-              <w:t>functie</w:t>
-            </w:r>
-            <w:r>
-              <w:rPr>
-                <w:rFonts w:asciiTheme="minorHAnsi" w:hAnsiTheme="minorHAnsi" w:cstheme="minorHAnsi"/>
-                <w:lang w:val="nl-BE"/>
-              </w:rPr>
-              <w:t xml:space="preserve"> sticker op knop) om met de display te werken</w:t>
+              <w:t>Water level sensor: Deze sensor zal</w:t>
+            </w:r>
+            <w:r>
+              <w:rPr>
+                <w:rFonts w:asciiTheme="minorHAnsi" w:hAnsiTheme="minorHAnsi" w:cstheme="minorHAnsi"/>
+                <w:lang w:val="nl-BE"/>
+              </w:rPr>
+              <w:t xml:space="preserve"> het waterniveau van de vijver meten.</w:t>
+            </w:r>
+            <w:r>
+              <w:rPr>
+                <w:rFonts w:asciiTheme="minorHAnsi" w:hAnsiTheme="minorHAnsi" w:cstheme="minorHAnsi"/>
+                <w:lang w:val="nl-BE"/>
+              </w:rPr>
+              <w:t xml:space="preserve"> Hoe verder van de boord aan het oppervlak hoe lager het niveau.</w:t>
+            </w:r>
+            <w:r>
+              <w:rPr>
+                <w:rFonts w:asciiTheme="minorHAnsi" w:hAnsiTheme="minorHAnsi" w:cstheme="minorHAnsi"/>
+                <w:lang w:val="nl-BE"/>
+              </w:rPr>
+              <w:t xml:space="preserve"> Dit niveau kan in percentage getoond worden op de display</w:t>
             </w:r>
           </w:p>
           <w:p>
@@ -1696,6 +1744,54 @@
                 <w:lang w:val="nl-BE"/>
               </w:rPr>
               <w:br/>
+              <w:t>1</w:t>
+            </w:r>
+            <w:r>
+              <w:rPr>
+                <w:rFonts w:asciiTheme="minorHAnsi" w:hAnsiTheme="minorHAnsi" w:cstheme="minorHAnsi"/>
+                <w:vertAlign w:val="superscript"/>
+                <w:lang w:val="nl-BE"/>
+              </w:rPr>
+              <w:t>e</w:t>
+            </w:r>
+            <w:r>
+              <w:rPr>
+                <w:rFonts w:asciiTheme="minorHAnsi" w:hAnsiTheme="minorHAnsi" w:cstheme="minorHAnsi"/>
+                <w:lang w:val="nl-BE"/>
+              </w:rPr>
+              <w:t xml:space="preserve"> </w:t>
+            </w:r>
+            <w:proofErr w:type="spellStart"/>
+            <w:r>
+              <w:rPr>
+                <w:rFonts w:asciiTheme="minorHAnsi" w:hAnsiTheme="minorHAnsi" w:cstheme="minorHAnsi"/>
+                <w:lang w:val="nl-BE"/>
+              </w:rPr>
+              <w:t>servo</w:t>
+            </w:r>
+            <w:proofErr w:type="spellEnd"/>
+            <w:r>
+              <w:rPr>
+                <w:rFonts w:asciiTheme="minorHAnsi" w:hAnsiTheme="minorHAnsi" w:cstheme="minorHAnsi"/>
+                <w:lang w:val="nl-BE"/>
+              </w:rPr>
+              <w:t xml:space="preserve"> dient om de opening tussen de ton en het potje te sluiten, deze </w:t>
+            </w:r>
+            <w:proofErr w:type="spellStart"/>
+            <w:r>
+              <w:rPr>
+                <w:rFonts w:asciiTheme="minorHAnsi" w:hAnsiTheme="minorHAnsi" w:cstheme="minorHAnsi"/>
+                <w:lang w:val="nl-BE"/>
+              </w:rPr>
+              <w:t>servo</w:t>
+            </w:r>
+            <w:proofErr w:type="spellEnd"/>
+            <w:r>
+              <w:rPr>
+                <w:rFonts w:asciiTheme="minorHAnsi" w:hAnsiTheme="minorHAnsi" w:cstheme="minorHAnsi"/>
+                <w:lang w:val="nl-BE"/>
+              </w:rPr>
+              <w:t xml:space="preserve"> draait een kleine plaat </w:t>
             </w:r>
             <w:r>
               <w:rPr>
@@ -1703,54 +1799,7 @@
                 <w:lang w:val="nl-BE"/>
               </w:rPr>
               <w:lastRenderedPageBreak/>
-              <w:t>1</w:t>
-            </w:r>
-            <w:r>
-              <w:rPr>
-                <w:rFonts w:asciiTheme="minorHAnsi" w:hAnsiTheme="minorHAnsi" w:cstheme="minorHAnsi"/>
-                <w:vertAlign w:val="superscript"/>
-                <w:lang w:val="nl-BE"/>
-              </w:rPr>
-              <w:t>e</w:t>
-            </w:r>
-            <w:r>
-              <w:rPr>
-                <w:rFonts w:asciiTheme="minorHAnsi" w:hAnsiTheme="minorHAnsi" w:cstheme="minorHAnsi"/>
-                <w:lang w:val="nl-BE"/>
-              </w:rPr>
-              <w:t xml:space="preserve"> </w:t>
-            </w:r>
-            <w:proofErr w:type="spellStart"/>
-            <w:r>
-              <w:rPr>
-                <w:rFonts w:asciiTheme="minorHAnsi" w:hAnsiTheme="minorHAnsi" w:cstheme="minorHAnsi"/>
-                <w:lang w:val="nl-BE"/>
-              </w:rPr>
-              <w:t>servo</w:t>
-            </w:r>
-            <w:proofErr w:type="spellEnd"/>
-            <w:r>
-              <w:rPr>
-                <w:rFonts w:asciiTheme="minorHAnsi" w:hAnsiTheme="minorHAnsi" w:cstheme="minorHAnsi"/>
-                <w:lang w:val="nl-BE"/>
-              </w:rPr>
-              <w:t xml:space="preserve"> dient om de opening tussen de ton en het potje te sluiten, deze </w:t>
-            </w:r>
-            <w:proofErr w:type="spellStart"/>
-            <w:r>
-              <w:rPr>
-                <w:rFonts w:asciiTheme="minorHAnsi" w:hAnsiTheme="minorHAnsi" w:cstheme="minorHAnsi"/>
-                <w:lang w:val="nl-BE"/>
-              </w:rPr>
-              <w:t>servo</w:t>
-            </w:r>
-            <w:proofErr w:type="spellEnd"/>
-            <w:r>
-              <w:rPr>
-                <w:rFonts w:asciiTheme="minorHAnsi" w:hAnsiTheme="minorHAnsi" w:cstheme="minorHAnsi"/>
-                <w:lang w:val="nl-BE"/>
-              </w:rPr>
-              <w:t xml:space="preserve"> draait een kleine plaat (plastiek, metaal, 3d-printed) 90°.</w:t>
+              <w:t>(plastiek, metaal, 3d-printed) 90°.</w:t>
             </w:r>
             <w:r>
               <w:rPr>
@@ -1789,7 +1838,15 @@
                 <w:rFonts w:asciiTheme="minorHAnsi" w:hAnsiTheme="minorHAnsi" w:cstheme="minorHAnsi"/>
                 <w:lang w:val="nl-BE"/>
               </w:rPr>
-              <w:t xml:space="preserve"> dient om het gevulde potje opzij te duwen tot boven de opening</w:t>
+              <w:t xml:space="preserve"> dient om het gevulde potje opzij te duwen tot boven de </w:t>
+            </w:r>
+            <w:proofErr w:type="gramStart"/>
+            <w:r>
+              <w:rPr>
+                <w:rFonts w:asciiTheme="minorHAnsi" w:hAnsiTheme="minorHAnsi" w:cstheme="minorHAnsi"/>
+                <w:lang w:val="nl-BE"/>
+              </w:rPr>
+              <w:t>opening</w:t>
             </w:r>
             <w:r>
               <w:rPr>
@@ -1805,6 +1862,7 @@
               </w:rPr>
               <w:t>.</w:t>
             </w:r>
+            <w:proofErr w:type="gramEnd"/>
             <w:r>
               <w:rPr>
                 <w:rFonts w:asciiTheme="minorHAnsi" w:hAnsiTheme="minorHAnsi" w:cstheme="minorHAnsi"/>
@@ -1842,7 +1900,21 @@
                 <w:rFonts w:asciiTheme="minorHAnsi" w:hAnsiTheme="minorHAnsi" w:cstheme="minorHAnsi"/>
                 <w:lang w:val="nl-BE"/>
               </w:rPr>
-              <w:t xml:space="preserve"> dient om het potje weer op de force sensor te verplaatsen/schuiven</w:t>
+              <w:t xml:space="preserve"> dient om het potje weer </w:t>
+            </w:r>
+            <w:r>
+              <w:rPr>
+                <w:rFonts w:asciiTheme="minorHAnsi" w:hAnsiTheme="minorHAnsi" w:cstheme="minorHAnsi"/>
+                <w:lang w:val="nl-BE"/>
+              </w:rPr>
+              <w:t xml:space="preserve">onder de opening van de ton te </w:t>
+            </w:r>
+            <w:r>
+              <w:rPr>
+                <w:rFonts w:asciiTheme="minorHAnsi" w:hAnsiTheme="minorHAnsi" w:cstheme="minorHAnsi"/>
+                <w:lang w:val="nl-BE"/>
+              </w:rPr>
+              <w:t>verplaatsen/schuiven</w:t>
             </w:r>
           </w:p>
           <w:p>
@@ -1980,12 +2052,21 @@
                 <w:lang w:val="nl-BE"/>
               </w:rPr>
             </w:pPr>
-            <w:r>
-              <w:rPr>
-                <w:rFonts w:asciiTheme="minorHAnsi" w:hAnsiTheme="minorHAnsi" w:cstheme="minorHAnsi"/>
-                <w:lang w:val="nl-BE"/>
-              </w:rPr>
-              <w:t>LCD display: (grotere display dan in de k</w:t>
+            <w:proofErr w:type="gramStart"/>
+            <w:r>
+              <w:rPr>
+                <w:rFonts w:asciiTheme="minorHAnsi" w:hAnsiTheme="minorHAnsi" w:cstheme="minorHAnsi"/>
+                <w:lang w:val="nl-BE"/>
+              </w:rPr>
+              <w:t>LCD display</w:t>
+            </w:r>
+            <w:proofErr w:type="gramEnd"/>
+            <w:r>
+              <w:rPr>
+                <w:rFonts w:asciiTheme="minorHAnsi" w:hAnsiTheme="minorHAnsi" w:cstheme="minorHAnsi"/>
+                <w:lang w:val="nl-BE"/>
+              </w:rPr>
+              <w:t>: (grotere display dan in de k</w:t>
             </w:r>
             <w:r>
               <w:rPr>
@@ -2348,13 +2429,23 @@
                       <w:lang w:val="nl-BE"/>
                     </w:rPr>
                   </w:pPr>
+                  <w:proofErr w:type="gramStart"/>
                   <w:r>
                     <w:rPr>
                       <w:rFonts w:asciiTheme="minorHAnsi" w:eastAsia="Ubuntu" w:hAnsiTheme="minorHAnsi" w:cstheme="minorHAnsi"/>
                       <w:szCs w:val="20"/>
                       <w:lang w:val="nl-BE"/>
                     </w:rPr>
-                    <w:t xml:space="preserve">behuizing (maakgedeelte): 3D print? </w:t>
+                    <w:t>behuizing</w:t>
+                  </w:r>
+                  <w:proofErr w:type="gramEnd"/>
+                  <w:r>
+                    <w:rPr>
+                      <w:rFonts w:asciiTheme="minorHAnsi" w:eastAsia="Ubuntu" w:hAnsiTheme="minorHAnsi" w:cstheme="minorHAnsi"/>
+                      <w:szCs w:val="20"/>
+                      <w:lang w:val="nl-BE"/>
+                    </w:rPr>
+                    <w:t xml:space="preserve"> (maakgedeelte): 3D print? </w:t>
                   </w:r>
                   <w:r>
                     <w:rPr>
@@ -2468,6 +2559,7 @@
                       <w:lang w:val="nl-BE"/>
                     </w:rPr>
                   </w:pPr>
+                  <w:proofErr w:type="gramStart"/>
                   <w:r>
                     <w:rPr>
                       <w:rFonts w:asciiTheme="minorHAnsi" w:eastAsia="Ubuntu" w:hAnsiTheme="minorHAnsi" w:cstheme="minorHAnsi"/>
@@ -2476,6 +2568,7 @@
                     </w:rPr>
                     <w:t>elektronica</w:t>
                   </w:r>
+                  <w:proofErr w:type="gramEnd"/>
                   <w:r>
                     <w:rPr>
                       <w:rFonts w:asciiTheme="minorHAnsi" w:eastAsia="Ubuntu" w:hAnsiTheme="minorHAnsi" w:cstheme="minorHAnsi"/>
@@ -2701,7 +2794,7 @@
                       <w:rFonts w:asciiTheme="minorHAnsi" w:hAnsiTheme="minorHAnsi" w:cstheme="minorHAnsi"/>
                       <w:lang w:val="nl-BE"/>
                     </w:rPr>
-                    <w:t>Force sensor</w:t>
+                    <w:t>Water level sensor</w:t>
                   </w:r>
                 </w:p>
                 <w:p>
@@ -3017,8 +3110,17 @@
                       <w:rFonts w:asciiTheme="minorHAnsi" w:hAnsiTheme="minorHAnsi" w:cstheme="minorHAnsi"/>
                       <w:lang w:val="nl-BE"/>
                     </w:rPr>
-                    <w:t>16X2 LCD display</w:t>
+                    <w:t xml:space="preserve">16X2 </w:t>
                   </w:r>
+                  <w:proofErr w:type="gramStart"/>
+                  <w:r>
+                    <w:rPr>
+                      <w:rFonts w:asciiTheme="minorHAnsi" w:hAnsiTheme="minorHAnsi" w:cstheme="minorHAnsi"/>
+                      <w:lang w:val="nl-BE"/>
+                    </w:rPr>
+                    <w:t>LCD display</w:t>
+                  </w:r>
+                  <w:proofErr w:type="gramEnd"/>
                 </w:p>
               </w:tc>
             </w:tr>
@@ -3052,13 +3154,23 @@
                       <w:lang w:val="nl-BE"/>
                     </w:rPr>
                   </w:pPr>
+                  <w:proofErr w:type="gramStart"/>
                   <w:r>
                     <w:rPr>
                       <w:rFonts w:asciiTheme="minorHAnsi" w:eastAsia="Ubuntu" w:hAnsiTheme="minorHAnsi" w:cstheme="minorHAnsi"/>
                       <w:szCs w:val="20"/>
                       <w:lang w:val="nl-BE"/>
                     </w:rPr>
-                    <w:t xml:space="preserve">datacaptatie (backend) </w:t>
+                    <w:t>datacaptatie</w:t>
+                  </w:r>
+                  <w:proofErr w:type="gramEnd"/>
+                  <w:r>
+                    <w:rPr>
+                      <w:rFonts w:asciiTheme="minorHAnsi" w:eastAsia="Ubuntu" w:hAnsiTheme="minorHAnsi" w:cstheme="minorHAnsi"/>
+                      <w:szCs w:val="20"/>
+                      <w:lang w:val="nl-BE"/>
+                    </w:rPr>
+                    <w:t xml:space="preserve"> (backend) </w:t>
                   </w:r>
                   <w:r>
                     <w:rPr>
@@ -3150,13 +3262,23 @@
                       <w:lang w:val="nl-BE"/>
                     </w:rPr>
                   </w:pPr>
+                  <w:proofErr w:type="gramStart"/>
                   <w:r>
                     <w:rPr>
                       <w:rFonts w:asciiTheme="minorHAnsi" w:eastAsia="Ubuntu" w:hAnsiTheme="minorHAnsi" w:cstheme="minorHAnsi"/>
                       <w:szCs w:val="20"/>
                       <w:lang w:val="nl-BE"/>
                     </w:rPr>
-                    <w:t xml:space="preserve">visualisatie (frontend) </w:t>
+                    <w:t>visualisatie</w:t>
+                  </w:r>
+                  <w:proofErr w:type="gramEnd"/>
+                  <w:r>
+                    <w:rPr>
+                      <w:rFonts w:asciiTheme="minorHAnsi" w:eastAsia="Ubuntu" w:hAnsiTheme="minorHAnsi" w:cstheme="minorHAnsi"/>
+                      <w:szCs w:val="20"/>
+                      <w:lang w:val="nl-BE"/>
+                    </w:rPr>
+                    <w:t xml:space="preserve"> (frontend) </w:t>
                   </w:r>
                   <w:r>
                     <w:rPr>
@@ -3243,22 +3365,23 @@
                       <w:lang w:val="nl-BE"/>
                     </w:rPr>
                   </w:pPr>
+                  <w:proofErr w:type="gramStart"/>
                   <w:r>
                     <w:rPr>
                       <w:rFonts w:asciiTheme="minorHAnsi" w:eastAsia="Ubuntu" w:hAnsiTheme="minorHAnsi" w:cstheme="minorHAnsi"/>
                       <w:szCs w:val="20"/>
                       <w:lang w:val="nl-NL"/>
                     </w:rPr>
-                    <w:t xml:space="preserve">genormaliseerde SQL database </w:t>
+                    <w:t>genormaliseerde</w:t>
                   </w:r>
+                  <w:proofErr w:type="gramEnd"/>
                   <w:r>
                     <w:rPr>
                       <w:rFonts w:asciiTheme="minorHAnsi" w:eastAsia="Ubuntu" w:hAnsiTheme="minorHAnsi" w:cstheme="minorHAnsi"/>
                       <w:szCs w:val="20"/>
                       <w:lang w:val="nl-NL"/>
                     </w:rPr>
-                    <w:lastRenderedPageBreak/>
-                    <w:t>(</w:t>
+                    <w:t xml:space="preserve"> SQL database (</w:t>
                   </w:r>
                   <w:proofErr w:type="spellStart"/>
                   <w:r>
@@ -3276,7 +3399,16 @@
                       <w:szCs w:val="20"/>
                       <w:lang w:val="nl-NL"/>
                     </w:rPr>
-                    <w:t xml:space="preserve"> = verplicht)</w:t>
+                    <w:t xml:space="preserve"> = </w:t>
+                  </w:r>
+                  <w:r>
+                    <w:rPr>
+                      <w:rFonts w:asciiTheme="minorHAnsi" w:eastAsia="Ubuntu" w:hAnsiTheme="minorHAnsi" w:cstheme="minorHAnsi"/>
+                      <w:szCs w:val="20"/>
+                      <w:lang w:val="nl-NL"/>
+                    </w:rPr>
+                    <w:lastRenderedPageBreak/>
+                    <w:t>verplicht)</w:t>
                   </w:r>
                 </w:p>
               </w:tc>
@@ -3345,13 +3477,23 @@
                       <w:lang w:val="nl-BE"/>
                     </w:rPr>
                   </w:pPr>
+                  <w:proofErr w:type="gramStart"/>
                   <w:r>
                     <w:rPr>
                       <w:rFonts w:asciiTheme="minorHAnsi" w:eastAsia="Ubuntu" w:hAnsiTheme="minorHAnsi" w:cstheme="minorHAnsi"/>
                       <w:szCs w:val="20"/>
                       <w:lang w:val="nl-NL"/>
                     </w:rPr>
-                    <w:t xml:space="preserve">webserver opzetten voor besturing van project - </w:t>
+                    <w:t>webserver</w:t>
+                  </w:r>
+                  <w:proofErr w:type="gramEnd"/>
+                  <w:r>
+                    <w:rPr>
+                      <w:rFonts w:asciiTheme="minorHAnsi" w:eastAsia="Ubuntu" w:hAnsiTheme="minorHAnsi" w:cstheme="minorHAnsi"/>
+                      <w:szCs w:val="20"/>
+                      <w:lang w:val="nl-NL"/>
+                    </w:rPr>
+                    <w:t xml:space="preserve"> opzetten voor besturing van project - </w:t>
                   </w:r>
                   <w:r>
                     <w:rPr>
@@ -3403,7 +3545,71 @@
                       <w:rFonts w:asciiTheme="minorHAnsi" w:hAnsiTheme="minorHAnsi" w:cstheme="minorHAnsi"/>
                       <w:lang w:val="nl-BE"/>
                     </w:rPr>
-                    <w:t xml:space="preserve">Je moet verplicht werken met een raspberry pi </w:t>
+                    <w:t xml:space="preserve">Op de </w:t>
+                  </w:r>
+                  <w:proofErr w:type="spellStart"/>
+                  <w:r>
+                    <w:rPr>
+                      <w:rFonts w:asciiTheme="minorHAnsi" w:hAnsiTheme="minorHAnsi" w:cstheme="minorHAnsi"/>
+                      <w:lang w:val="nl-BE"/>
+                    </w:rPr>
+                    <w:t>webinterface</w:t>
+                  </w:r>
+                  <w:proofErr w:type="spellEnd"/>
+                  <w:r>
+                    <w:rPr>
+                      <w:rFonts w:asciiTheme="minorHAnsi" w:hAnsiTheme="minorHAnsi" w:cstheme="minorHAnsi"/>
+                      <w:lang w:val="nl-BE"/>
+                    </w:rPr>
+                    <w:t xml:space="preserve"> zal de data van in de </w:t>
+                  </w:r>
+                  <w:proofErr w:type="spellStart"/>
+                  <w:r>
+                    <w:rPr>
+                      <w:rFonts w:asciiTheme="minorHAnsi" w:hAnsiTheme="minorHAnsi" w:cstheme="minorHAnsi"/>
+                      <w:lang w:val="nl-BE"/>
+                    </w:rPr>
+                    <w:t>sql</w:t>
+                  </w:r>
+                  <w:proofErr w:type="spellEnd"/>
+                  <w:r>
+                    <w:rPr>
+                      <w:rFonts w:asciiTheme="minorHAnsi" w:hAnsiTheme="minorHAnsi" w:cstheme="minorHAnsi"/>
+                      <w:lang w:val="nl-BE"/>
+                    </w:rPr>
+                    <w:t xml:space="preserve"> database te zien zijn. Je kan deze data filteren </w:t>
+                  </w:r>
+                  <w:proofErr w:type="spellStart"/>
+                  <w:r>
+                    <w:rPr>
+                      <w:rFonts w:asciiTheme="minorHAnsi" w:hAnsiTheme="minorHAnsi" w:cstheme="minorHAnsi"/>
+                      <w:lang w:val="nl-BE"/>
+                    </w:rPr>
+                    <w:t>mbv</w:t>
+                  </w:r>
+                  <w:proofErr w:type="spellEnd"/>
+                  <w:r>
+                    <w:rPr>
+                      <w:rFonts w:asciiTheme="minorHAnsi" w:hAnsiTheme="minorHAnsi" w:cstheme="minorHAnsi"/>
+                      <w:lang w:val="nl-BE"/>
+                    </w:rPr>
+                    <w:t xml:space="preserve"> een </w:t>
+                  </w:r>
+                  <w:proofErr w:type="spellStart"/>
+                  <w:r>
+                    <w:rPr>
+                      <w:rFonts w:asciiTheme="minorHAnsi" w:hAnsiTheme="minorHAnsi" w:cstheme="minorHAnsi"/>
+                      <w:lang w:val="nl-BE"/>
+                    </w:rPr>
+                    <w:t>zoekvak</w:t>
+                  </w:r>
+                  <w:proofErr w:type="spellEnd"/>
+                  <w:r>
+                    <w:rPr>
+                      <w:rFonts w:asciiTheme="minorHAnsi" w:hAnsiTheme="minorHAnsi" w:cstheme="minorHAnsi"/>
+                      <w:lang w:val="nl-BE"/>
+                    </w:rPr>
+                    <w:t xml:space="preserve">. </w:t>
                   </w:r>
                 </w:p>
                 <w:p>
@@ -3432,37 +3638,71 @@
                       <w:rFonts w:asciiTheme="minorHAnsi" w:hAnsiTheme="minorHAnsi" w:cstheme="minorHAnsi"/>
                       <w:lang w:val="nl-BE"/>
                     </w:rPr>
-                    <w:t>OK? j/n</w:t>
+                    <w:t xml:space="preserve">Deze data </w:t>
+                  </w:r>
+                  <w:proofErr w:type="gramStart"/>
+                  <w:r>
+                    <w:rPr>
+                      <w:rFonts w:asciiTheme="minorHAnsi" w:hAnsiTheme="minorHAnsi" w:cstheme="minorHAnsi"/>
+                      <w:lang w:val="nl-BE"/>
+                    </w:rPr>
+                    <w:t>word</w:t>
                   </w:r>
                   <w:r>
                     <w:rPr>
                       <w:rFonts w:asciiTheme="minorHAnsi" w:hAnsiTheme="minorHAnsi" w:cstheme="minorHAnsi"/>
                       <w:lang w:val="nl-BE"/>
                     </w:rPr>
-                    <w:t xml:space="preserve"> </w:t>
+                    <w:t>t</w:t>
                   </w:r>
-                </w:p>
-                <w:p>
-                  <w:pPr>
-                    <w:tabs>
-                      <w:tab w:val="right" w:pos="-442"/>
-                      <w:tab w:val="left" w:pos="0"/>
-                      <w:tab w:val="left" w:pos="221"/>
-                      <w:tab w:val="left" w:pos="442"/>
-                      <w:tab w:val="left" w:pos="663"/>
-                      <w:tab w:val="left" w:pos="1100"/>
-                      <w:tab w:val="left" w:pos="1321"/>
-                      <w:tab w:val="left" w:pos="2160"/>
-                      <w:tab w:val="left" w:pos="2880"/>
-                      <w:tab w:val="left" w:pos="3600"/>
-                      <w:tab w:val="left" w:pos="4321"/>
-                    </w:tabs>
-                    <w:ind w:left="221" w:hanging="221"/>
+                  <w:proofErr w:type="gramEnd"/>
+                  <w:r>
                     <w:rPr>
                       <w:rFonts w:asciiTheme="minorHAnsi" w:hAnsiTheme="minorHAnsi" w:cstheme="minorHAnsi"/>
                       <w:lang w:val="nl-BE"/>
                     </w:rPr>
-                  </w:pPr>
+                    <w:t xml:space="preserve"> ook getoond </w:t>
+                  </w:r>
+                  <w:proofErr w:type="spellStart"/>
+                  <w:r>
+                    <w:rPr>
+                      <w:rFonts w:asciiTheme="minorHAnsi" w:hAnsiTheme="minorHAnsi" w:cstheme="minorHAnsi"/>
+                      <w:lang w:val="nl-BE"/>
+                    </w:rPr>
+                    <w:t>dmv</w:t>
+                  </w:r>
+                  <w:proofErr w:type="spellEnd"/>
+                  <w:r>
+                    <w:rPr>
+                      <w:rFonts w:asciiTheme="minorHAnsi" w:hAnsiTheme="minorHAnsi" w:cstheme="minorHAnsi"/>
+                      <w:lang w:val="nl-BE"/>
+                    </w:rPr>
+                    <w:t xml:space="preserve"> een diagram met percentage die de hoeveelheid van de ton voorstelt, een diagram die het waterniveau voorstelt.</w:t>
+                  </w:r>
+                  <w:r>
+                    <w:rPr>
+                      <w:rFonts w:asciiTheme="minorHAnsi" w:hAnsiTheme="minorHAnsi" w:cstheme="minorHAnsi"/>
+                      <w:lang w:val="nl-BE"/>
+                    </w:rPr>
+                    <w:br/>
+                    <w:t xml:space="preserve">Je kan functies van de </w:t>
+                  </w:r>
+                  <w:proofErr w:type="spellStart"/>
+                  <w:r>
+                    <w:rPr>
+                      <w:rFonts w:asciiTheme="minorHAnsi" w:hAnsiTheme="minorHAnsi" w:cstheme="minorHAnsi"/>
+                      <w:lang w:val="nl-BE"/>
+                    </w:rPr>
+                    <w:t>fish</w:t>
+                  </w:r>
+                  <w:proofErr w:type="spellEnd"/>
+                  <w:r>
+                    <w:rPr>
+                      <w:rFonts w:asciiTheme="minorHAnsi" w:hAnsiTheme="minorHAnsi" w:cstheme="minorHAnsi"/>
+                      <w:lang w:val="nl-BE"/>
+                    </w:rPr>
+                    <w:t xml:space="preserve"> food dispenser aan- of afleggen.</w:t>
+                  </w:r>
                 </w:p>
               </w:tc>
             </w:tr>
@@ -3887,9 +4127,8 @@
             </w:pPr>
             <w:r>
               <w:rPr>
-                <w:rFonts w:asciiTheme="minorHAnsi" w:hAnsiTheme="minorHAnsi" w:cstheme="minorHAnsi"/>
+                <w:rFonts w:cstheme="minorHAnsi"/>
                 <w:noProof/>
-                <w:lang w:val="nl-BE"/>
               </w:rPr>
               <w:drawing>
                 <wp:inline distT="0" distB="0" distL="0" distR="0" wp14:anchorId="4F78860C" wp14:editId="6309CF42">
@@ -4156,7 +4395,17 @@
         <w:sz w:val="15"/>
         <w:szCs w:val="20"/>
       </w:rPr>
-      <w:t>FA01 ProjectOne</w:t>
+      <w:t xml:space="preserve">FA01 </w:t>
+    </w:r>
+    <w:proofErr w:type="gramStart"/>
+    <w:r>
+      <w:rPr>
+        <w:rFonts w:ascii="Calibri" w:hAnsi="Calibri" w:cs="Calibri"/>
+        <w:color w:val="000000" w:themeColor="text1"/>
+        <w:sz w:val="15"/>
+        <w:szCs w:val="20"/>
+      </w:rPr>
+      <w:t>ProjectOne</w:t>
     </w:r>
     <w:r>
       <w:rPr>
@@ -4174,7 +4423,17 @@
         <w:sz w:val="15"/>
         <w:szCs w:val="20"/>
       </w:rPr>
-      <w:t xml:space="preserve">/ </w:t>
+      <w:t>/</w:t>
+    </w:r>
+    <w:proofErr w:type="gramEnd"/>
+    <w:r>
+      <w:rPr>
+        <w:rFonts w:ascii="Arial Rounded MT Bold" w:hAnsi="Arial Rounded MT Bold"/>
+        <w:color w:val="44C8F5" w:themeColor="accent1"/>
+        <w:sz w:val="15"/>
+        <w:szCs w:val="20"/>
+      </w:rPr>
+      <w:t xml:space="preserve"> </w:t>
     </w:r>
     <w:r>
       <w:rPr>
@@ -10362,19 +10621,6 @@
 </file>
 
 <file path=customXml/item1.xml><?xml version="1.0" encoding="utf-8"?>
-<b:Sources xmlns:b="http://schemas.openxmlformats.org/officeDocument/2006/bibliography" xmlns="http://schemas.openxmlformats.org/officeDocument/2006/bibliography" SelectedStyle="/APA.XSL" StyleName="APA"/>
-</file>
-
-<file path=customXml/item2.xml><?xml version="1.0" encoding="utf-8"?>
-<?mso-contentType ?>
-<FormTemplates xmlns="http://schemas.microsoft.com/sharepoint/v3/contenttype/forms">
-  <Display>DocumentLibraryForm</Display>
-  <Edit>DocumentLibraryForm</Edit>
-  <New>DocumentLibraryForm</New>
-</FormTemplates>
-</file>
-
-<file path=customXml/item3.xml><?xml version="1.0" encoding="utf-8"?>
 <ct:contentTypeSchema xmlns:ct="http://schemas.microsoft.com/office/2006/metadata/contentType" xmlns:ma="http://schemas.microsoft.com/office/2006/metadata/properties/metaAttributes" ct:_="" ma:_="" ma:contentTypeName="Document" ma:contentTypeID="0x010100AD0185FF4C350E4FBC1D9C6755033037" ma:contentTypeVersion="5" ma:contentTypeDescription="Create a new document." ma:contentTypeScope="" ma:versionID="aa4d988d5914b235ef4d7569df0aea6e">
   <xsd:schema xmlns:xsd="http://www.w3.org/2001/XMLSchema" xmlns:xs="http://www.w3.org/2001/XMLSchema" xmlns:p="http://schemas.microsoft.com/office/2006/metadata/properties" xmlns:ns2="d374f1f6-a7bc-4ce3-8ce4-dbead62070db" targetNamespace="http://schemas.microsoft.com/office/2006/metadata/properties" ma:root="true" ma:fieldsID="b6ffeecf544170e0b8935ee4ae7ba25c" ns2:_="">
     <xsd:import namespace="d374f1f6-a7bc-4ce3-8ce4-dbead62070db"/>
@@ -10526,6 +10772,19 @@
 </ct:contentTypeSchema>
 </file>
 
+<file path=customXml/item2.xml><?xml version="1.0" encoding="utf-8"?>
+<?mso-contentType ?>
+<FormTemplates xmlns="http://schemas.microsoft.com/sharepoint/v3/contenttype/forms">
+  <Display>DocumentLibraryForm</Display>
+  <Edit>DocumentLibraryForm</Edit>
+  <New>DocumentLibraryForm</New>
+</FormTemplates>
+</file>
+
+<file path=customXml/item3.xml><?xml version="1.0" encoding="utf-8"?>
+<b:Sources xmlns:b="http://schemas.openxmlformats.org/officeDocument/2006/bibliography" xmlns="http://schemas.openxmlformats.org/officeDocument/2006/bibliography" SelectedStyle="/APA.XSL" StyleName="APA"/>
+</file>
+
 <file path=customXml/item4.xml><?xml version="1.0" encoding="utf-8"?>
 <p:properties xmlns:p="http://schemas.microsoft.com/office/2006/metadata/properties" xmlns:xsi="http://www.w3.org/2001/XMLSchema-instance" xmlns:pc="http://schemas.microsoft.com/office/infopath/2007/PartnerControls">
   <documentManagement/>
@@ -10533,22 +10792,6 @@
 </file>
 
 <file path=customXml/itemProps1.xml><?xml version="1.0" encoding="utf-8"?>
-<ds:datastoreItem xmlns:ds="http://schemas.openxmlformats.org/officeDocument/2006/customXml" ds:itemID="{5F56A757-35B4-CE4A-8509-A9C69532EE2B}">
-  <ds:schemaRefs>
-    <ds:schemaRef ds:uri="http://schemas.openxmlformats.org/officeDocument/2006/bibliography"/>
-  </ds:schemaRefs>
-</ds:datastoreItem>
-</file>
-
-<file path=customXml/itemProps2.xml><?xml version="1.0" encoding="utf-8"?>
-<ds:datastoreItem xmlns:ds="http://schemas.openxmlformats.org/officeDocument/2006/customXml" ds:itemID="{7F113734-79F7-40EA-88EB-A1762DB83BB0}">
-  <ds:schemaRefs>
-    <ds:schemaRef ds:uri="http://schemas.microsoft.com/sharepoint/v3/contenttype/forms"/>
-  </ds:schemaRefs>
-</ds:datastoreItem>
-</file>
-
-<file path=customXml/itemProps3.xml><?xml version="1.0" encoding="utf-8"?>
 <ds:datastoreItem xmlns:ds="http://schemas.openxmlformats.org/officeDocument/2006/customXml" ds:itemID="{276B3B88-A5C6-4E60-BFDF-503C10A4A710}">
   <ds:schemaRefs>
     <ds:schemaRef ds:uri="http://schemas.microsoft.com/office/2006/metadata/contentType"/>
@@ -10566,6 +10809,22 @@
 </ds:datastoreItem>
 </file>
 
+<file path=customXml/itemProps2.xml><?xml version="1.0" encoding="utf-8"?>
+<ds:datastoreItem xmlns:ds="http://schemas.openxmlformats.org/officeDocument/2006/customXml" ds:itemID="{7F113734-79F7-40EA-88EB-A1762DB83BB0}">
+  <ds:schemaRefs>
+    <ds:schemaRef ds:uri="http://schemas.microsoft.com/sharepoint/v3/contenttype/forms"/>
+  </ds:schemaRefs>
+</ds:datastoreItem>
+</file>
+
+<file path=customXml/itemProps3.xml><?xml version="1.0" encoding="utf-8"?>
+<ds:datastoreItem xmlns:ds="http://schemas.openxmlformats.org/officeDocument/2006/customXml" ds:itemID="{5F56A757-35B4-CE4A-8509-A9C69532EE2B}">
+  <ds:schemaRefs>
+    <ds:schemaRef ds:uri="http://schemas.openxmlformats.org/officeDocument/2006/bibliography"/>
+  </ds:schemaRefs>
+</ds:datastoreItem>
+</file>
+
 <file path=customXml/itemProps4.xml><?xml version="1.0" encoding="utf-8"?>
 <ds:datastoreItem xmlns:ds="http://schemas.openxmlformats.org/officeDocument/2006/customXml" ds:itemID="{B3D4E95A-F381-439B-8FB2-94D90951DA34}">
   <ds:schemaRefs>

</xml_diff>

<commit_message>
drukknoppen toegevoegd aan blokschema
</commit_message>
<xml_diff>
--- a/Feedforward/opdracht06b_FA01_WittevrongelLaura.docx
+++ b/Feedforward/opdracht06b_FA01_WittevrongelLaura.docx
@@ -207,17 +207,8 @@
                 <w:rFonts w:asciiTheme="minorHAnsi" w:eastAsia="Ubuntu" w:hAnsiTheme="minorHAnsi" w:cstheme="minorHAnsi"/>
                 <w:szCs w:val="20"/>
               </w:rPr>
-              <w:t xml:space="preserve">Naam </w:t>
-            </w:r>
-            <w:proofErr w:type="spellStart"/>
-            <w:r>
-              <w:rPr>
-                <w:rFonts w:asciiTheme="minorHAnsi" w:eastAsia="Ubuntu" w:hAnsiTheme="minorHAnsi" w:cstheme="minorHAnsi"/>
-                <w:szCs w:val="20"/>
-              </w:rPr>
-              <w:t>Voornaam</w:t>
-            </w:r>
-            <w:proofErr w:type="spellEnd"/>
+              <w:t>Naam Voornaam</w:t>
+            </w:r>
           </w:p>
         </w:tc>
         <w:tc>
@@ -267,7 +258,6 @@
                 <w:lang w:val="nl-NL"/>
               </w:rPr>
             </w:pPr>
-            <w:proofErr w:type="gramStart"/>
             <w:r>
               <w:rPr>
                 <w:rFonts w:asciiTheme="minorHAnsi" w:eastAsia="Ubuntu" w:hAnsiTheme="minorHAnsi" w:cstheme="minorHAnsi"/>
@@ -284,7 +274,6 @@
               </w:rPr>
               <w:t>parring partner</w:t>
             </w:r>
-            <w:proofErr w:type="gramEnd"/>
           </w:p>
         </w:tc>
         <w:tc>
@@ -307,7 +296,6 @@
                 <w:lang w:val="nl-NL"/>
               </w:rPr>
             </w:pPr>
-            <w:proofErr w:type="spellStart"/>
             <w:r>
               <w:rPr>
                 <w:rFonts w:asciiTheme="minorHAnsi" w:hAnsiTheme="minorHAnsi" w:cstheme="minorHAnsi"/>
@@ -315,17 +303,7 @@
                 <w:szCs w:val="20"/>
                 <w:lang w:val="nl-NL"/>
               </w:rPr>
-              <w:t>Keyngnaert</w:t>
-            </w:r>
-            <w:proofErr w:type="spellEnd"/>
-            <w:r>
-              <w:rPr>
-                <w:rFonts w:asciiTheme="minorHAnsi" w:hAnsiTheme="minorHAnsi" w:cstheme="minorHAnsi"/>
-                <w:iCs/>
-                <w:szCs w:val="20"/>
-                <w:lang w:val="nl-NL"/>
-              </w:rPr>
-              <w:t xml:space="preserve"> Lotte</w:t>
+              <w:t>Keyngnaert Lotte</w:t>
             </w:r>
           </w:p>
         </w:tc>
@@ -369,11 +347,9 @@
               <w:pStyle w:val="Heading1"/>
               <w:outlineLvl w:val="0"/>
             </w:pPr>
-            <w:proofErr w:type="spellStart"/>
             <w:r>
               <w:t>Opdrachtstelling</w:t>
             </w:r>
-            <w:proofErr w:type="spellEnd"/>
           </w:p>
         </w:tc>
       </w:tr>
@@ -486,11 +462,9 @@
               <w:pStyle w:val="Heading1"/>
               <w:outlineLvl w:val="0"/>
             </w:pPr>
-            <w:proofErr w:type="spellStart"/>
             <w:r>
               <w:t>Randvoorwaarden</w:t>
             </w:r>
-            <w:proofErr w:type="spellEnd"/>
           </w:p>
         </w:tc>
       </w:tr>
@@ -553,39 +527,7 @@
                 <w:rFonts w:asciiTheme="minorHAnsi" w:eastAsia="Ubuntu" w:hAnsiTheme="minorHAnsi" w:cstheme="minorHAnsi"/>
                 <w:lang w:val="nl-NL"/>
               </w:rPr>
-              <w:t xml:space="preserve">Het project moet door een MCT student te </w:t>
-            </w:r>
-            <w:proofErr w:type="spellStart"/>
-            <w:r>
-              <w:rPr>
-                <w:rFonts w:asciiTheme="minorHAnsi" w:eastAsia="Ubuntu" w:hAnsiTheme="minorHAnsi" w:cstheme="minorHAnsi"/>
-                <w:lang w:val="nl-NL"/>
-              </w:rPr>
-              <w:t>hermaken</w:t>
-            </w:r>
-            <w:proofErr w:type="spellEnd"/>
-            <w:r>
-              <w:rPr>
-                <w:rFonts w:asciiTheme="minorHAnsi" w:eastAsia="Ubuntu" w:hAnsiTheme="minorHAnsi" w:cstheme="minorHAnsi"/>
-                <w:lang w:val="nl-NL"/>
-              </w:rPr>
-              <w:t xml:space="preserve"> zijn (= “re-</w:t>
-            </w:r>
-            <w:proofErr w:type="spellStart"/>
-            <w:r>
-              <w:rPr>
-                <w:rFonts w:asciiTheme="minorHAnsi" w:eastAsia="Ubuntu" w:hAnsiTheme="minorHAnsi" w:cstheme="minorHAnsi"/>
-                <w:lang w:val="nl-NL"/>
-              </w:rPr>
-              <w:t>creatable</w:t>
-            </w:r>
-            <w:proofErr w:type="spellEnd"/>
-            <w:r>
-              <w:rPr>
-                <w:rFonts w:asciiTheme="minorHAnsi" w:eastAsia="Ubuntu" w:hAnsiTheme="minorHAnsi" w:cstheme="minorHAnsi"/>
-                <w:lang w:val="nl-NL"/>
-              </w:rPr>
-              <w:t>”)</w:t>
+              <w:t>Het project moet door een MCT student te hermaken zijn (= “re-creatable”)</w:t>
             </w:r>
           </w:p>
           <w:p>
@@ -711,92 +653,35 @@
                 <w:rFonts w:asciiTheme="minorHAnsi" w:eastAsia="Ubuntu" w:hAnsiTheme="minorHAnsi" w:cstheme="minorHAnsi"/>
                 <w:lang w:val="nl-NL"/>
               </w:rPr>
-              <w:t xml:space="preserve"> </w:t>
-            </w:r>
-            <w:proofErr w:type="spellStart"/>
+              <w:t xml:space="preserve"> one</w:t>
+            </w:r>
             <w:r>
               <w:rPr>
                 <w:rFonts w:asciiTheme="minorHAnsi" w:eastAsia="Ubuntu" w:hAnsiTheme="minorHAnsi" w:cstheme="minorHAnsi"/>
                 <w:lang w:val="nl-NL"/>
               </w:rPr>
-              <w:t>one</w:t>
-            </w:r>
-            <w:proofErr w:type="spellEnd"/>
+              <w:t xml:space="preserve"> is het de bedoeling dat hij / zij dit naleest en feedback geeft</w:t>
+            </w:r>
             <w:r>
               <w:rPr>
                 <w:rFonts w:asciiTheme="minorHAnsi" w:eastAsia="Ubuntu" w:hAnsiTheme="minorHAnsi" w:cstheme="minorHAnsi"/>
                 <w:lang w:val="nl-NL"/>
               </w:rPr>
-              <w:t xml:space="preserve"> is het de bedoeling dat </w:t>
-            </w:r>
-            <w:proofErr w:type="gramStart"/>
+              <w:t>. Je sparringpartner maakt geen gelijka</w:t>
+            </w:r>
             <w:r>
               <w:rPr>
                 <w:rFonts w:asciiTheme="minorHAnsi" w:eastAsia="Ubuntu" w:hAnsiTheme="minorHAnsi" w:cstheme="minorHAnsi"/>
                 <w:lang w:val="nl-NL"/>
               </w:rPr>
-              <w:t>hij /</w:t>
-            </w:r>
-            <w:proofErr w:type="gramEnd"/>
+              <w:t>a</w:t>
+            </w:r>
             <w:r>
               <w:rPr>
                 <w:rFonts w:asciiTheme="minorHAnsi" w:eastAsia="Ubuntu" w:hAnsiTheme="minorHAnsi" w:cstheme="minorHAnsi"/>
                 <w:lang w:val="nl-NL"/>
               </w:rPr>
-              <w:t xml:space="preserve"> zij dit naleest en feedback geeft</w:t>
-            </w:r>
-            <w:r>
-              <w:rPr>
-                <w:rFonts w:asciiTheme="minorHAnsi" w:eastAsia="Ubuntu" w:hAnsiTheme="minorHAnsi" w:cstheme="minorHAnsi"/>
-                <w:lang w:val="nl-NL"/>
-              </w:rPr>
-              <w:t>. Je sparringpartner maakt geen gelijka</w:t>
-            </w:r>
-            <w:r>
-              <w:rPr>
-                <w:rFonts w:asciiTheme="minorHAnsi" w:eastAsia="Ubuntu" w:hAnsiTheme="minorHAnsi" w:cstheme="minorHAnsi"/>
-                <w:lang w:val="nl-NL"/>
-              </w:rPr>
-              <w:t>a</w:t>
-            </w:r>
-            <w:r>
-              <w:rPr>
-                <w:rFonts w:asciiTheme="minorHAnsi" w:eastAsia="Ubuntu" w:hAnsiTheme="minorHAnsi" w:cstheme="minorHAnsi"/>
-                <w:lang w:val="nl-NL"/>
-              </w:rPr>
-              <w:t>rdig project (</w:t>
-            </w:r>
-            <w:proofErr w:type="spellStart"/>
-            <w:r>
-              <w:rPr>
-                <w:rFonts w:asciiTheme="minorHAnsi" w:eastAsia="Ubuntu" w:hAnsiTheme="minorHAnsi" w:cstheme="minorHAnsi"/>
-                <w:lang w:val="nl-NL"/>
-              </w:rPr>
-              <w:t>vb</w:t>
-            </w:r>
-            <w:proofErr w:type="spellEnd"/>
-            <w:r>
-              <w:rPr>
-                <w:rFonts w:asciiTheme="minorHAnsi" w:eastAsia="Ubuntu" w:hAnsiTheme="minorHAnsi" w:cstheme="minorHAnsi"/>
-                <w:lang w:val="nl-NL"/>
-              </w:rPr>
-              <w:t xml:space="preserve"> niet </w:t>
-            </w:r>
-            <w:proofErr w:type="spellStart"/>
-            <w:r>
-              <w:rPr>
-                <w:rFonts w:asciiTheme="minorHAnsi" w:eastAsia="Ubuntu" w:hAnsiTheme="minorHAnsi" w:cstheme="minorHAnsi"/>
-                <w:lang w:val="nl-NL"/>
-              </w:rPr>
-              <w:t>alletwee</w:t>
-            </w:r>
-            <w:proofErr w:type="spellEnd"/>
-            <w:r>
-              <w:rPr>
-                <w:rFonts w:asciiTheme="minorHAnsi" w:eastAsia="Ubuntu" w:hAnsiTheme="minorHAnsi" w:cstheme="minorHAnsi"/>
-                <w:lang w:val="nl-NL"/>
-              </w:rPr>
-              <w:t xml:space="preserve"> een slimmer vuilbak)</w:t>
+              <w:t>rdig project (vb niet alletwee een slimmer vuilbak)</w:t>
             </w:r>
           </w:p>
         </w:tc>
@@ -872,21 +757,12 @@
               </w:rPr>
               <w:t xml:space="preserve">Wat is het als het klaar is? </w:t>
             </w:r>
-            <w:proofErr w:type="spellStart"/>
             <w:r>
               <w:rPr>
                 <w:rFonts w:ascii="Arial" w:eastAsia="Ubuntu" w:hAnsi="Arial" w:cs="Arial"/>
                 <w:lang w:val="nl-NL"/>
               </w:rPr>
-              <w:t>Vb</w:t>
-            </w:r>
-            <w:proofErr w:type="spellEnd"/>
-            <w:r>
-              <w:rPr>
-                <w:rFonts w:ascii="Arial" w:eastAsia="Ubuntu" w:hAnsi="Arial" w:cs="Arial"/>
-                <w:lang w:val="nl-NL"/>
-              </w:rPr>
-              <w:t xml:space="preserve"> een slimme vuilbak</w:t>
+              <w:t>Vb een slimme vuilbak</w:t>
             </w:r>
             <w:r>
               <w:rPr>
@@ -932,23 +808,7 @@
                 <w:rFonts w:ascii="Arial" w:eastAsia="Ubuntu" w:hAnsi="Arial" w:cs="Arial"/>
                 <w:lang w:val="nl-NL"/>
               </w:rPr>
-              <w:t xml:space="preserve"> Wat kan ik via de </w:t>
-            </w:r>
-            <w:proofErr w:type="spellStart"/>
-            <w:r>
-              <w:rPr>
-                <w:rFonts w:ascii="Arial" w:eastAsia="Ubuntu" w:hAnsi="Arial" w:cs="Arial"/>
-                <w:lang w:val="nl-NL"/>
-              </w:rPr>
-              <w:t>responsive</w:t>
-            </w:r>
-            <w:proofErr w:type="spellEnd"/>
-            <w:r>
-              <w:rPr>
-                <w:rFonts w:ascii="Arial" w:eastAsia="Ubuntu" w:hAnsi="Arial" w:cs="Arial"/>
-                <w:lang w:val="nl-NL"/>
-              </w:rPr>
-              <w:t xml:space="preserve"> site zien. Doen </w:t>
+              <w:t xml:space="preserve"> Wat kan ik via de responsive site zien. Doen </w:t>
             </w:r>
           </w:p>
         </w:tc>
@@ -1004,74 +864,42 @@
                 <w:rFonts w:asciiTheme="minorHAnsi" w:hAnsiTheme="minorHAnsi" w:cstheme="minorHAnsi"/>
                 <w:lang w:val="nl-NL"/>
               </w:rPr>
-              <w:t xml:space="preserve">De </w:t>
-            </w:r>
-            <w:proofErr w:type="spellStart"/>
+              <w:t>De fishfood dispenser is een automatische voederbak voor vissen (in dit geval van een visvijver). In een ton zitten korrels</w:t>
+            </w:r>
             <w:r>
               <w:rPr>
                 <w:rFonts w:asciiTheme="minorHAnsi" w:hAnsiTheme="minorHAnsi" w:cstheme="minorHAnsi"/>
                 <w:lang w:val="nl-NL"/>
               </w:rPr>
-              <w:t>fishfood</w:t>
-            </w:r>
-            <w:proofErr w:type="spellEnd"/>
+              <w:t xml:space="preserve">. </w:t>
+            </w:r>
             <w:r>
               <w:rPr>
                 <w:rFonts w:asciiTheme="minorHAnsi" w:hAnsiTheme="minorHAnsi" w:cstheme="minorHAnsi"/>
                 <w:lang w:val="nl-NL"/>
               </w:rPr>
-              <w:t xml:space="preserve"> dispenser is een automatische voederbak voor vissen (in dit geval van een visvijver). In een ton zitten korrels</w:t>
+              <w:t>De korrels worden gedoseerd op gewicht in een potje</w:t>
             </w:r>
             <w:r>
               <w:rPr>
                 <w:rFonts w:asciiTheme="minorHAnsi" w:hAnsiTheme="minorHAnsi" w:cstheme="minorHAnsi"/>
                 <w:lang w:val="nl-NL"/>
               </w:rPr>
-              <w:t xml:space="preserve">. </w:t>
+              <w:t>,</w:t>
             </w:r>
             <w:r>
               <w:rPr>
                 <w:rFonts w:asciiTheme="minorHAnsi" w:hAnsiTheme="minorHAnsi" w:cstheme="minorHAnsi"/>
                 <w:lang w:val="nl-NL"/>
               </w:rPr>
-              <w:t>De korrels worden gedoseerd op gewicht in een potje</w:t>
+              <w:t xml:space="preserve"> via servomotors wordt de inhoud van het potje geleegd in het water.</w:t>
             </w:r>
             <w:r>
               <w:rPr>
                 <w:rFonts w:asciiTheme="minorHAnsi" w:hAnsiTheme="minorHAnsi" w:cstheme="minorHAnsi"/>
                 <w:lang w:val="nl-NL"/>
               </w:rPr>
-              <w:t>,</w:t>
-            </w:r>
-            <w:r>
-              <w:rPr>
-                <w:rFonts w:asciiTheme="minorHAnsi" w:hAnsiTheme="minorHAnsi" w:cstheme="minorHAnsi"/>
-                <w:lang w:val="nl-NL"/>
-              </w:rPr>
-              <w:t xml:space="preserve"> via servomotors wordt de inhoud van het potje geleegd in het water.</w:t>
-            </w:r>
-            <w:r>
-              <w:rPr>
-                <w:rFonts w:asciiTheme="minorHAnsi" w:hAnsiTheme="minorHAnsi" w:cstheme="minorHAnsi"/>
-                <w:lang w:val="nl-NL"/>
-              </w:rPr>
-              <w:t xml:space="preserve"> </w:t>
-            </w:r>
-            <w:proofErr w:type="spellStart"/>
-            <w:r>
-              <w:rPr>
-                <w:rFonts w:asciiTheme="minorHAnsi" w:hAnsiTheme="minorHAnsi" w:cstheme="minorHAnsi"/>
-                <w:lang w:val="nl-NL"/>
-              </w:rPr>
-              <w:t>Adhv</w:t>
-            </w:r>
-            <w:proofErr w:type="spellEnd"/>
-            <w:r>
-              <w:rPr>
-                <w:rFonts w:asciiTheme="minorHAnsi" w:hAnsiTheme="minorHAnsi" w:cstheme="minorHAnsi"/>
-                <w:lang w:val="nl-NL"/>
-              </w:rPr>
-              <w:t xml:space="preserve"> een display wordt de status van het proces getoond met enkele opties</w:t>
+              <w:t xml:space="preserve"> Adhv een display wordt de status van het proces getoond met enkele opties</w:t>
             </w:r>
           </w:p>
           <w:p>
@@ -1254,23 +1082,7 @@
                 <w:rFonts w:asciiTheme="minorHAnsi" w:hAnsiTheme="minorHAnsi" w:cstheme="minorHAnsi"/>
                 <w:lang w:val="nl-NL"/>
               </w:rPr>
-              <w:t xml:space="preserve"> </w:t>
-            </w:r>
-            <w:proofErr w:type="spellStart"/>
-            <w:r>
-              <w:rPr>
-                <w:rFonts w:asciiTheme="minorHAnsi" w:hAnsiTheme="minorHAnsi" w:cstheme="minorHAnsi"/>
-                <w:lang w:val="nl-NL"/>
-              </w:rPr>
-              <w:t>adhv</w:t>
-            </w:r>
-            <w:proofErr w:type="spellEnd"/>
-            <w:r>
-              <w:rPr>
-                <w:rFonts w:asciiTheme="minorHAnsi" w:hAnsiTheme="minorHAnsi" w:cstheme="minorHAnsi"/>
-                <w:lang w:val="nl-NL"/>
-              </w:rPr>
-              <w:t xml:space="preserve"> een timer afhankelijk van de grootte van het potje en de grote van de opening van de ton.</w:t>
+              <w:t xml:space="preserve"> adhv een timer afhankelijk van de grootte van het potje en de grote van de opening van de ton.</w:t>
             </w:r>
           </w:p>
           <w:p>
@@ -1373,23 +1185,7 @@
                 <w:rFonts w:asciiTheme="minorHAnsi" w:hAnsiTheme="minorHAnsi" w:cstheme="minorHAnsi"/>
                 <w:lang w:val="nl-NL"/>
               </w:rPr>
-              <w:t xml:space="preserve"> </w:t>
-            </w:r>
-            <w:proofErr w:type="spellStart"/>
-            <w:r>
-              <w:rPr>
-                <w:rFonts w:asciiTheme="minorHAnsi" w:hAnsiTheme="minorHAnsi" w:cstheme="minorHAnsi"/>
-                <w:lang w:val="nl-NL"/>
-              </w:rPr>
-              <w:t>servo</w:t>
-            </w:r>
-            <w:proofErr w:type="spellEnd"/>
-            <w:r>
-              <w:rPr>
-                <w:rFonts w:asciiTheme="minorHAnsi" w:hAnsiTheme="minorHAnsi" w:cstheme="minorHAnsi"/>
-                <w:lang w:val="nl-NL"/>
-              </w:rPr>
-              <w:t xml:space="preserve"> motor duwt het potje weer terug </w:t>
+              <w:t xml:space="preserve"> servo motor duwt het potje weer terug </w:t>
             </w:r>
             <w:r>
               <w:rPr>
@@ -1473,23 +1269,7 @@
                 <w:rFonts w:asciiTheme="minorHAnsi" w:hAnsiTheme="minorHAnsi" w:cstheme="minorHAnsi"/>
                 <w:lang w:val="nl-NL"/>
               </w:rPr>
-              <w:t xml:space="preserve">Uitleg </w:t>
-            </w:r>
-            <w:proofErr w:type="spellStart"/>
-            <w:r>
-              <w:rPr>
-                <w:rFonts w:asciiTheme="minorHAnsi" w:hAnsiTheme="minorHAnsi" w:cstheme="minorHAnsi"/>
-                <w:lang w:val="nl-NL"/>
-              </w:rPr>
-              <w:t>adhv</w:t>
-            </w:r>
-            <w:proofErr w:type="spellEnd"/>
-            <w:r>
-              <w:rPr>
-                <w:rFonts w:asciiTheme="minorHAnsi" w:hAnsiTheme="minorHAnsi" w:cstheme="minorHAnsi"/>
-                <w:lang w:val="nl-NL"/>
-              </w:rPr>
-              <w:t xml:space="preserve"> verschillende componenten:</w:t>
+              <w:t>Uitleg adhv verschillende componenten:</w:t>
             </w:r>
           </w:p>
           <w:p>
@@ -1517,21 +1297,12 @@
                 <w:lang w:val="nl-BE"/>
               </w:rPr>
             </w:pPr>
-            <w:proofErr w:type="spellStart"/>
             <w:r>
               <w:rPr>
                 <w:rFonts w:asciiTheme="minorHAnsi" w:hAnsiTheme="minorHAnsi" w:cstheme="minorHAnsi"/>
                 <w:lang w:val="nl-BE"/>
               </w:rPr>
-              <w:t>Led’s</w:t>
-            </w:r>
-            <w:proofErr w:type="spellEnd"/>
-            <w:r>
-              <w:rPr>
-                <w:rFonts w:asciiTheme="minorHAnsi" w:hAnsiTheme="minorHAnsi" w:cstheme="minorHAnsi"/>
-                <w:lang w:val="nl-BE"/>
-              </w:rPr>
-              <w:t xml:space="preserve">: </w:t>
+              <w:t xml:space="preserve">Led’s: </w:t>
             </w:r>
             <w:r>
               <w:rPr>
@@ -1759,39 +1530,7 @@
                 <w:rFonts w:asciiTheme="minorHAnsi" w:hAnsiTheme="minorHAnsi" w:cstheme="minorHAnsi"/>
                 <w:lang w:val="nl-BE"/>
               </w:rPr>
-              <w:t xml:space="preserve"> </w:t>
-            </w:r>
-            <w:proofErr w:type="spellStart"/>
-            <w:r>
-              <w:rPr>
-                <w:rFonts w:asciiTheme="minorHAnsi" w:hAnsiTheme="minorHAnsi" w:cstheme="minorHAnsi"/>
-                <w:lang w:val="nl-BE"/>
-              </w:rPr>
-              <w:t>servo</w:t>
-            </w:r>
-            <w:proofErr w:type="spellEnd"/>
-            <w:r>
-              <w:rPr>
-                <w:rFonts w:asciiTheme="minorHAnsi" w:hAnsiTheme="minorHAnsi" w:cstheme="minorHAnsi"/>
-                <w:lang w:val="nl-BE"/>
-              </w:rPr>
-              <w:t xml:space="preserve"> dient om de opening tussen de ton en het potje te sluiten, deze </w:t>
-            </w:r>
-            <w:proofErr w:type="spellStart"/>
-            <w:r>
-              <w:rPr>
-                <w:rFonts w:asciiTheme="minorHAnsi" w:hAnsiTheme="minorHAnsi" w:cstheme="minorHAnsi"/>
-                <w:lang w:val="nl-BE"/>
-              </w:rPr>
-              <w:t>servo</w:t>
-            </w:r>
-            <w:proofErr w:type="spellEnd"/>
-            <w:r>
-              <w:rPr>
-                <w:rFonts w:asciiTheme="minorHAnsi" w:hAnsiTheme="minorHAnsi" w:cstheme="minorHAnsi"/>
-                <w:lang w:val="nl-BE"/>
-              </w:rPr>
-              <w:t xml:space="preserve"> draait een kleine plaat </w:t>
+              <w:t xml:space="preserve"> servo dient om de opening tussen de ton en het potje te sluiten, deze servo draait een kleine plaat </w:t>
             </w:r>
             <w:r>
               <w:rPr>
@@ -1822,47 +1561,22 @@
                 <w:rFonts w:asciiTheme="minorHAnsi" w:hAnsiTheme="minorHAnsi" w:cstheme="minorHAnsi"/>
                 <w:lang w:val="nl-BE"/>
               </w:rPr>
-              <w:t xml:space="preserve"> </w:t>
-            </w:r>
-            <w:proofErr w:type="spellStart"/>
+              <w:t xml:space="preserve"> servo dient om het gevulde potje opzij te duwen tot boven de opening</w:t>
+            </w:r>
             <w:r>
               <w:rPr>
                 <w:rFonts w:asciiTheme="minorHAnsi" w:hAnsiTheme="minorHAnsi" w:cstheme="minorHAnsi"/>
                 <w:lang w:val="nl-BE"/>
               </w:rPr>
-              <w:t>servo</w:t>
-            </w:r>
-            <w:proofErr w:type="spellEnd"/>
+              <w:t>.</w:t>
+            </w:r>
             <w:r>
               <w:rPr>
                 <w:rFonts w:asciiTheme="minorHAnsi" w:hAnsiTheme="minorHAnsi" w:cstheme="minorHAnsi"/>
                 <w:lang w:val="nl-BE"/>
               </w:rPr>
-              <w:t xml:space="preserve"> dient om het gevulde potje opzij te duwen tot boven de </w:t>
-            </w:r>
-            <w:proofErr w:type="gramStart"/>
-            <w:r>
-              <w:rPr>
-                <w:rFonts w:asciiTheme="minorHAnsi" w:hAnsiTheme="minorHAnsi" w:cstheme="minorHAnsi"/>
-                <w:lang w:val="nl-BE"/>
-              </w:rPr>
-              <w:t>opening</w:t>
-            </w:r>
-            <w:r>
-              <w:rPr>
-                <w:rFonts w:asciiTheme="minorHAnsi" w:hAnsiTheme="minorHAnsi" w:cstheme="minorHAnsi"/>
-                <w:lang w:val="nl-BE"/>
-              </w:rPr>
               <w:t>.</w:t>
             </w:r>
-            <w:r>
-              <w:rPr>
-                <w:rFonts w:asciiTheme="minorHAnsi" w:hAnsiTheme="minorHAnsi" w:cstheme="minorHAnsi"/>
-                <w:lang w:val="nl-BE"/>
-              </w:rPr>
-              <w:t>.</w:t>
-            </w:r>
-            <w:proofErr w:type="gramEnd"/>
             <w:r>
               <w:rPr>
                 <w:rFonts w:asciiTheme="minorHAnsi" w:hAnsiTheme="minorHAnsi" w:cstheme="minorHAnsi"/>
@@ -1884,23 +1598,7 @@
                 <w:rFonts w:asciiTheme="minorHAnsi" w:hAnsiTheme="minorHAnsi" w:cstheme="minorHAnsi"/>
                 <w:lang w:val="nl-BE"/>
               </w:rPr>
-              <w:t xml:space="preserve"> </w:t>
-            </w:r>
-            <w:proofErr w:type="spellStart"/>
-            <w:r>
-              <w:rPr>
-                <w:rFonts w:asciiTheme="minorHAnsi" w:hAnsiTheme="minorHAnsi" w:cstheme="minorHAnsi"/>
-                <w:lang w:val="nl-BE"/>
-              </w:rPr>
-              <w:t>servo</w:t>
-            </w:r>
-            <w:proofErr w:type="spellEnd"/>
-            <w:r>
-              <w:rPr>
-                <w:rFonts w:asciiTheme="minorHAnsi" w:hAnsiTheme="minorHAnsi" w:cstheme="minorHAnsi"/>
-                <w:lang w:val="nl-BE"/>
-              </w:rPr>
-              <w:t xml:space="preserve"> dient om het potje weer </w:t>
+              <w:t xml:space="preserve"> servo dient om het potje weer </w:t>
             </w:r>
             <w:r>
               <w:rPr>
@@ -1947,37 +1645,21 @@
                 <w:rFonts w:asciiTheme="minorHAnsi" w:hAnsiTheme="minorHAnsi" w:cstheme="minorHAnsi"/>
                 <w:lang w:val="nl-BE"/>
               </w:rPr>
-              <w:t xml:space="preserve">Luidspreker wordt gebruikt om een geluid af te spelen </w:t>
-            </w:r>
-            <w:proofErr w:type="spellStart"/>
+              <w:t>Luidspreker wordt gebruikt om een geluid af te spelen v</w:t>
+            </w:r>
             <w:r>
               <w:rPr>
                 <w:rFonts w:asciiTheme="minorHAnsi" w:hAnsiTheme="minorHAnsi" w:cstheme="minorHAnsi"/>
                 <w:lang w:val="nl-BE"/>
               </w:rPr>
-              <w:t>v</w:t>
+              <w:t>òò</w:t>
             </w:r>
             <w:r>
               <w:rPr>
                 <w:rFonts w:asciiTheme="minorHAnsi" w:hAnsiTheme="minorHAnsi" w:cstheme="minorHAnsi"/>
                 <w:lang w:val="nl-BE"/>
               </w:rPr>
-              <w:t>òò</w:t>
-            </w:r>
-            <w:r>
-              <w:rPr>
-                <w:rFonts w:asciiTheme="minorHAnsi" w:hAnsiTheme="minorHAnsi" w:cstheme="minorHAnsi"/>
-                <w:lang w:val="nl-BE"/>
-              </w:rPr>
-              <w:t>r</w:t>
-            </w:r>
-            <w:proofErr w:type="spellEnd"/>
-            <w:r>
-              <w:rPr>
-                <w:rFonts w:asciiTheme="minorHAnsi" w:hAnsiTheme="minorHAnsi" w:cstheme="minorHAnsi"/>
-                <w:lang w:val="nl-BE"/>
-              </w:rPr>
-              <w:t xml:space="preserve"> het hele proces begint. Dit geluid bevat de korrels die bewegen in een plastieken potje</w:t>
+              <w:t>r het hele proces begint. Dit geluid bevat de korrels die bewegen in een plastieken potje</w:t>
             </w:r>
             <w:r>
               <w:rPr>
@@ -2052,21 +1734,12 @@
                 <w:lang w:val="nl-BE"/>
               </w:rPr>
             </w:pPr>
-            <w:proofErr w:type="gramStart"/>
             <w:r>
               <w:rPr>
                 <w:rFonts w:asciiTheme="minorHAnsi" w:hAnsiTheme="minorHAnsi" w:cstheme="minorHAnsi"/>
                 <w:lang w:val="nl-BE"/>
               </w:rPr>
-              <w:t>LCD display</w:t>
-            </w:r>
-            <w:proofErr w:type="gramEnd"/>
-            <w:r>
-              <w:rPr>
-                <w:rFonts w:asciiTheme="minorHAnsi" w:hAnsiTheme="minorHAnsi" w:cstheme="minorHAnsi"/>
-                <w:lang w:val="nl-BE"/>
-              </w:rPr>
-              <w:t>: (grotere display dan in de k</w:t>
+              <w:t>LCD display: (grotere display dan in de k</w:t>
             </w:r>
             <w:r>
               <w:rPr>
@@ -2381,11 +2054,9 @@
                     <w:pStyle w:val="Heading1"/>
                     <w:outlineLvl w:val="0"/>
                   </w:pPr>
-                  <w:proofErr w:type="spellStart"/>
                   <w:r>
                     <w:t>Eis</w:t>
                   </w:r>
-                  <w:proofErr w:type="spellEnd"/>
                 </w:p>
               </w:tc>
               <w:tc>
@@ -2398,13 +2069,8 @@
                     <w:pStyle w:val="Heading1"/>
                     <w:outlineLvl w:val="0"/>
                   </w:pPr>
-                  <w:proofErr w:type="spellStart"/>
                   <w:r>
-                    <w:t>Invulling</w:t>
-                  </w:r>
-                  <w:proofErr w:type="spellEnd"/>
-                  <w:r>
-                    <w:t xml:space="preserve"> </w:t>
+                    <w:t xml:space="preserve">Invulling </w:t>
                   </w:r>
                 </w:p>
               </w:tc>
@@ -2429,23 +2095,13 @@
                       <w:lang w:val="nl-BE"/>
                     </w:rPr>
                   </w:pPr>
-                  <w:proofErr w:type="gramStart"/>
                   <w:r>
                     <w:rPr>
                       <w:rFonts w:asciiTheme="minorHAnsi" w:eastAsia="Ubuntu" w:hAnsiTheme="minorHAnsi" w:cstheme="minorHAnsi"/>
                       <w:szCs w:val="20"/>
                       <w:lang w:val="nl-BE"/>
                     </w:rPr>
-                    <w:t>behuizing</w:t>
-                  </w:r>
-                  <w:proofErr w:type="gramEnd"/>
-                  <w:r>
-                    <w:rPr>
-                      <w:rFonts w:asciiTheme="minorHAnsi" w:eastAsia="Ubuntu" w:hAnsiTheme="minorHAnsi" w:cstheme="minorHAnsi"/>
-                      <w:szCs w:val="20"/>
-                      <w:lang w:val="nl-BE"/>
-                    </w:rPr>
-                    <w:t xml:space="preserve"> (maakgedeelte): 3D print? </w:t>
+                    <w:t xml:space="preserve">behuizing (maakgedeelte): 3D print? </w:t>
                   </w:r>
                   <w:r>
                     <w:rPr>
@@ -2559,7 +2215,6 @@
                       <w:lang w:val="nl-BE"/>
                     </w:rPr>
                   </w:pPr>
-                  <w:proofErr w:type="gramStart"/>
                   <w:r>
                     <w:rPr>
                       <w:rFonts w:asciiTheme="minorHAnsi" w:eastAsia="Ubuntu" w:hAnsiTheme="minorHAnsi" w:cstheme="minorHAnsi"/>
@@ -2568,7 +2223,6 @@
                     </w:rPr>
                     <w:t>elektronica</w:t>
                   </w:r>
-                  <w:proofErr w:type="gramEnd"/>
                   <w:r>
                     <w:rPr>
                       <w:rFonts w:asciiTheme="minorHAnsi" w:eastAsia="Ubuntu" w:hAnsiTheme="minorHAnsi" w:cstheme="minorHAnsi"/>
@@ -2876,23 +2530,7 @@
                       <w:rFonts w:asciiTheme="minorHAnsi" w:hAnsiTheme="minorHAnsi" w:cstheme="minorHAnsi"/>
                       <w:lang w:val="nl-BE"/>
                     </w:rPr>
-                    <w:t xml:space="preserve">3 </w:t>
-                  </w:r>
-                  <w:proofErr w:type="spellStart"/>
-                  <w:r>
-                    <w:rPr>
-                      <w:rFonts w:asciiTheme="minorHAnsi" w:hAnsiTheme="minorHAnsi" w:cstheme="minorHAnsi"/>
-                      <w:lang w:val="nl-BE"/>
-                    </w:rPr>
-                    <w:t>led’s</w:t>
-                  </w:r>
-                  <w:proofErr w:type="spellEnd"/>
-                  <w:r>
-                    <w:rPr>
-                      <w:rFonts w:asciiTheme="minorHAnsi" w:hAnsiTheme="minorHAnsi" w:cstheme="minorHAnsi"/>
-                      <w:lang w:val="nl-BE"/>
-                    </w:rPr>
-                    <w:t xml:space="preserve"> (groen, </w:t>
+                    <w:t xml:space="preserve">3 led’s (groen, </w:t>
                   </w:r>
                   <w:r>
                     <w:rPr>
@@ -2934,21 +2572,12 @@
                       <w:lang w:val="nl-BE"/>
                     </w:rPr>
                   </w:pPr>
-                  <w:proofErr w:type="spellStart"/>
                   <w:r>
                     <w:rPr>
                       <w:rFonts w:asciiTheme="minorHAnsi" w:hAnsiTheme="minorHAnsi" w:cstheme="minorHAnsi"/>
                       <w:lang w:val="nl-BE"/>
                     </w:rPr>
-                    <w:t>Servo</w:t>
-                  </w:r>
-                  <w:proofErr w:type="spellEnd"/>
-                  <w:r>
-                    <w:rPr>
-                      <w:rFonts w:asciiTheme="minorHAnsi" w:hAnsiTheme="minorHAnsi" w:cstheme="minorHAnsi"/>
-                      <w:lang w:val="nl-BE"/>
-                    </w:rPr>
-                    <w:t xml:space="preserve"> motor (</w:t>
+                    <w:t>Servo motor (</w:t>
                   </w:r>
                   <w:r>
                     <w:rPr>
@@ -3030,6 +2659,13 @@
                     </w:rPr>
                     <w:t>Drukknoppen</w:t>
                   </w:r>
+                  <w:r>
+                    <w:rPr>
+                      <w:rFonts w:asciiTheme="minorHAnsi" w:hAnsiTheme="minorHAnsi" w:cstheme="minorHAnsi"/>
+                      <w:lang w:val="nl-BE"/>
+                    </w:rPr>
+                    <w:t xml:space="preserve"> (4x)</w:t>
+                  </w:r>
                 </w:p>
                 <w:p>
                   <w:pPr>
@@ -3110,17 +2746,8 @@
                       <w:rFonts w:asciiTheme="minorHAnsi" w:hAnsiTheme="minorHAnsi" w:cstheme="minorHAnsi"/>
                       <w:lang w:val="nl-BE"/>
                     </w:rPr>
-                    <w:t xml:space="preserve">16X2 </w:t>
+                    <w:t>16X2 LCD display</w:t>
                   </w:r>
-                  <w:proofErr w:type="gramStart"/>
-                  <w:r>
-                    <w:rPr>
-                      <w:rFonts w:asciiTheme="minorHAnsi" w:hAnsiTheme="minorHAnsi" w:cstheme="minorHAnsi"/>
-                      <w:lang w:val="nl-BE"/>
-                    </w:rPr>
-                    <w:t>LCD display</w:t>
-                  </w:r>
-                  <w:proofErr w:type="gramEnd"/>
                 </w:p>
               </w:tc>
             </w:tr>
@@ -3154,23 +2781,13 @@
                       <w:lang w:val="nl-BE"/>
                     </w:rPr>
                   </w:pPr>
-                  <w:proofErr w:type="gramStart"/>
                   <w:r>
                     <w:rPr>
                       <w:rFonts w:asciiTheme="minorHAnsi" w:eastAsia="Ubuntu" w:hAnsiTheme="minorHAnsi" w:cstheme="minorHAnsi"/>
                       <w:szCs w:val="20"/>
                       <w:lang w:val="nl-BE"/>
                     </w:rPr>
-                    <w:t>datacaptatie</w:t>
-                  </w:r>
-                  <w:proofErr w:type="gramEnd"/>
-                  <w:r>
-                    <w:rPr>
-                      <w:rFonts w:asciiTheme="minorHAnsi" w:eastAsia="Ubuntu" w:hAnsiTheme="minorHAnsi" w:cstheme="minorHAnsi"/>
-                      <w:szCs w:val="20"/>
-                      <w:lang w:val="nl-BE"/>
-                    </w:rPr>
-                    <w:t xml:space="preserve"> (backend) </w:t>
+                    <w:t xml:space="preserve">datacaptatie (backend) </w:t>
                   </w:r>
                   <w:r>
                     <w:rPr>
@@ -3262,23 +2879,13 @@
                       <w:lang w:val="nl-BE"/>
                     </w:rPr>
                   </w:pPr>
-                  <w:proofErr w:type="gramStart"/>
                   <w:r>
                     <w:rPr>
                       <w:rFonts w:asciiTheme="minorHAnsi" w:eastAsia="Ubuntu" w:hAnsiTheme="minorHAnsi" w:cstheme="minorHAnsi"/>
                       <w:szCs w:val="20"/>
                       <w:lang w:val="nl-BE"/>
                     </w:rPr>
-                    <w:t>visualisatie</w:t>
-                  </w:r>
-                  <w:proofErr w:type="gramEnd"/>
-                  <w:r>
-                    <w:rPr>
-                      <w:rFonts w:asciiTheme="minorHAnsi" w:eastAsia="Ubuntu" w:hAnsiTheme="minorHAnsi" w:cstheme="minorHAnsi"/>
-                      <w:szCs w:val="20"/>
-                      <w:lang w:val="nl-BE"/>
-                    </w:rPr>
-                    <w:t xml:space="preserve"> (frontend) </w:t>
+                    <w:t xml:space="preserve">visualisatie (frontend) </w:t>
                   </w:r>
                   <w:r>
                     <w:rPr>
@@ -3321,17 +2928,8 @@
                       <w:rFonts w:asciiTheme="minorHAnsi" w:hAnsiTheme="minorHAnsi" w:cstheme="minorHAnsi"/>
                       <w:lang w:val="nl-BE"/>
                     </w:rPr>
-                    <w:t xml:space="preserve">De inhoud van de ton wordt weergegeven via een diagram en een percentage. In een tabel wordt de historiek van de data (temperatuur en inhoud) weergegeven en iedere dag </w:t>
+                    <w:t>De inhoud van de ton wordt weergegeven via een diagram en een percentage. In een tabel wordt de historiek van de data (temperatuur en inhoud) weergegeven en iedere dag geüpdate</w:t>
                   </w:r>
-                  <w:proofErr w:type="spellStart"/>
-                  <w:r>
-                    <w:rPr>
-                      <w:rFonts w:asciiTheme="minorHAnsi" w:hAnsiTheme="minorHAnsi" w:cstheme="minorHAnsi"/>
-                      <w:lang w:val="nl-BE"/>
-                    </w:rPr>
-                    <w:t>geüpdate</w:t>
-                  </w:r>
-                  <w:proofErr w:type="spellEnd"/>
                 </w:p>
               </w:tc>
             </w:tr>
@@ -3365,41 +2963,13 @@
                       <w:lang w:val="nl-BE"/>
                     </w:rPr>
                   </w:pPr>
-                  <w:proofErr w:type="gramStart"/>
                   <w:r>
                     <w:rPr>
                       <w:rFonts w:asciiTheme="minorHAnsi" w:eastAsia="Ubuntu" w:hAnsiTheme="minorHAnsi" w:cstheme="minorHAnsi"/>
                       <w:szCs w:val="20"/>
                       <w:lang w:val="nl-NL"/>
                     </w:rPr>
-                    <w:t>genormaliseerde</w:t>
-                  </w:r>
-                  <w:proofErr w:type="gramEnd"/>
-                  <w:r>
-                    <w:rPr>
-                      <w:rFonts w:asciiTheme="minorHAnsi" w:eastAsia="Ubuntu" w:hAnsiTheme="minorHAnsi" w:cstheme="minorHAnsi"/>
-                      <w:szCs w:val="20"/>
-                      <w:lang w:val="nl-NL"/>
-                    </w:rPr>
-                    <w:t xml:space="preserve"> SQL database (</w:t>
-                  </w:r>
-                  <w:proofErr w:type="spellStart"/>
-                  <w:r>
-                    <w:rPr>
-                      <w:rFonts w:asciiTheme="minorHAnsi" w:eastAsia="Ubuntu" w:hAnsiTheme="minorHAnsi" w:cstheme="minorHAnsi"/>
-                      <w:szCs w:val="20"/>
-                      <w:lang w:val="nl-NL"/>
-                    </w:rPr>
-                    <w:t>raspi</w:t>
-                  </w:r>
-                  <w:proofErr w:type="spellEnd"/>
-                  <w:r>
-                    <w:rPr>
-                      <w:rFonts w:asciiTheme="minorHAnsi" w:eastAsia="Ubuntu" w:hAnsiTheme="minorHAnsi" w:cstheme="minorHAnsi"/>
-                      <w:szCs w:val="20"/>
-                      <w:lang w:val="nl-NL"/>
-                    </w:rPr>
-                    <w:t xml:space="preserve"> = </w:t>
+                    <w:t xml:space="preserve">genormaliseerde SQL database (raspi = </w:t>
                   </w:r>
                   <w:r>
                     <w:rPr>
@@ -3477,23 +3047,13 @@
                       <w:lang w:val="nl-BE"/>
                     </w:rPr>
                   </w:pPr>
-                  <w:proofErr w:type="gramStart"/>
                   <w:r>
                     <w:rPr>
                       <w:rFonts w:asciiTheme="minorHAnsi" w:eastAsia="Ubuntu" w:hAnsiTheme="minorHAnsi" w:cstheme="minorHAnsi"/>
                       <w:szCs w:val="20"/>
                       <w:lang w:val="nl-NL"/>
                     </w:rPr>
-                    <w:t>webserver</w:t>
-                  </w:r>
-                  <w:proofErr w:type="gramEnd"/>
-                  <w:r>
-                    <w:rPr>
-                      <w:rFonts w:asciiTheme="minorHAnsi" w:eastAsia="Ubuntu" w:hAnsiTheme="minorHAnsi" w:cstheme="minorHAnsi"/>
-                      <w:szCs w:val="20"/>
-                      <w:lang w:val="nl-NL"/>
-                    </w:rPr>
-                    <w:t xml:space="preserve"> opzetten voor besturing van project - </w:t>
+                    <w:t xml:space="preserve">webserver opzetten voor besturing van project - </w:t>
                   </w:r>
                   <w:r>
                     <w:rPr>
@@ -3501,18 +3061,8 @@
                       <w:szCs w:val="20"/>
                       <w:lang w:val="nl-NL"/>
                     </w:rPr>
-                    <w:t xml:space="preserve">draait verplicht op de </w:t>
+                    <w:t>draait verplicht op de raspi</w:t>
                   </w:r>
-                  <w:proofErr w:type="spellStart"/>
-                  <w:r>
-                    <w:rPr>
-                      <w:rFonts w:asciiTheme="minorHAnsi" w:hAnsiTheme="minorHAnsi" w:cstheme="minorHAnsi"/>
-                      <w:szCs w:val="20"/>
-                      <w:lang w:val="nl-NL"/>
-                    </w:rPr>
-                    <w:t>raspi</w:t>
-                  </w:r>
-                  <w:proofErr w:type="spellEnd"/>
                 </w:p>
               </w:tc>
               <w:tc>
@@ -3545,71 +3095,7 @@
                       <w:rFonts w:asciiTheme="minorHAnsi" w:hAnsiTheme="minorHAnsi" w:cstheme="minorHAnsi"/>
                       <w:lang w:val="nl-BE"/>
                     </w:rPr>
-                    <w:t xml:space="preserve">Op de </w:t>
-                  </w:r>
-                  <w:proofErr w:type="spellStart"/>
-                  <w:r>
-                    <w:rPr>
-                      <w:rFonts w:asciiTheme="minorHAnsi" w:hAnsiTheme="minorHAnsi" w:cstheme="minorHAnsi"/>
-                      <w:lang w:val="nl-BE"/>
-                    </w:rPr>
-                    <w:t>webinterface</w:t>
-                  </w:r>
-                  <w:proofErr w:type="spellEnd"/>
-                  <w:r>
-                    <w:rPr>
-                      <w:rFonts w:asciiTheme="minorHAnsi" w:hAnsiTheme="minorHAnsi" w:cstheme="minorHAnsi"/>
-                      <w:lang w:val="nl-BE"/>
-                    </w:rPr>
-                    <w:t xml:space="preserve"> zal de data van in de </w:t>
-                  </w:r>
-                  <w:proofErr w:type="spellStart"/>
-                  <w:r>
-                    <w:rPr>
-                      <w:rFonts w:asciiTheme="minorHAnsi" w:hAnsiTheme="minorHAnsi" w:cstheme="minorHAnsi"/>
-                      <w:lang w:val="nl-BE"/>
-                    </w:rPr>
-                    <w:t>sql</w:t>
-                  </w:r>
-                  <w:proofErr w:type="spellEnd"/>
-                  <w:r>
-                    <w:rPr>
-                      <w:rFonts w:asciiTheme="minorHAnsi" w:hAnsiTheme="minorHAnsi" w:cstheme="minorHAnsi"/>
-                      <w:lang w:val="nl-BE"/>
-                    </w:rPr>
-                    <w:t xml:space="preserve"> database te zien zijn. Je kan deze data filteren </w:t>
-                  </w:r>
-                  <w:proofErr w:type="spellStart"/>
-                  <w:r>
-                    <w:rPr>
-                      <w:rFonts w:asciiTheme="minorHAnsi" w:hAnsiTheme="minorHAnsi" w:cstheme="minorHAnsi"/>
-                      <w:lang w:val="nl-BE"/>
-                    </w:rPr>
-                    <w:t>mbv</w:t>
-                  </w:r>
-                  <w:proofErr w:type="spellEnd"/>
-                  <w:r>
-                    <w:rPr>
-                      <w:rFonts w:asciiTheme="minorHAnsi" w:hAnsiTheme="minorHAnsi" w:cstheme="minorHAnsi"/>
-                      <w:lang w:val="nl-BE"/>
-                    </w:rPr>
-                    <w:t xml:space="preserve"> een </w:t>
-                  </w:r>
-                  <w:proofErr w:type="spellStart"/>
-                  <w:r>
-                    <w:rPr>
-                      <w:rFonts w:asciiTheme="minorHAnsi" w:hAnsiTheme="minorHAnsi" w:cstheme="minorHAnsi"/>
-                      <w:lang w:val="nl-BE"/>
-                    </w:rPr>
-                    <w:t>zoekvak</w:t>
-                  </w:r>
-                  <w:proofErr w:type="spellEnd"/>
-                  <w:r>
-                    <w:rPr>
-                      <w:rFonts w:asciiTheme="minorHAnsi" w:hAnsiTheme="minorHAnsi" w:cstheme="minorHAnsi"/>
-                      <w:lang w:val="nl-BE"/>
-                    </w:rPr>
-                    <w:t xml:space="preserve">. </w:t>
+                    <w:t xml:space="preserve">Op de webinterface zal de data van in de sql database te zien zijn. Je kan deze data filteren mbv een zoekvak. </w:t>
                   </w:r>
                 </w:p>
                 <w:p>
@@ -3638,15 +3124,7 @@
                       <w:rFonts w:asciiTheme="minorHAnsi" w:hAnsiTheme="minorHAnsi" w:cstheme="minorHAnsi"/>
                       <w:lang w:val="nl-BE"/>
                     </w:rPr>
-                    <w:t xml:space="preserve">Deze data </w:t>
-                  </w:r>
-                  <w:proofErr w:type="gramStart"/>
-                  <w:r>
-                    <w:rPr>
-                      <w:rFonts w:asciiTheme="minorHAnsi" w:hAnsiTheme="minorHAnsi" w:cstheme="minorHAnsi"/>
-                      <w:lang w:val="nl-BE"/>
-                    </w:rPr>
-                    <w:t>word</w:t>
+                    <w:t>Deze data word</w:t>
                   </w:r>
                   <w:r>
                     <w:rPr>
@@ -3655,29 +3133,12 @@
                     </w:rPr>
                     <w:t>t</w:t>
                   </w:r>
-                  <w:proofErr w:type="gramEnd"/>
                   <w:r>
                     <w:rPr>
                       <w:rFonts w:asciiTheme="minorHAnsi" w:hAnsiTheme="minorHAnsi" w:cstheme="minorHAnsi"/>
                       <w:lang w:val="nl-BE"/>
                     </w:rPr>
-                    <w:t xml:space="preserve"> ook getoond </w:t>
-                  </w:r>
-                  <w:proofErr w:type="spellStart"/>
-                  <w:r>
-                    <w:rPr>
-                      <w:rFonts w:asciiTheme="minorHAnsi" w:hAnsiTheme="minorHAnsi" w:cstheme="minorHAnsi"/>
-                      <w:lang w:val="nl-BE"/>
-                    </w:rPr>
-                    <w:t>dmv</w:t>
-                  </w:r>
-                  <w:proofErr w:type="spellEnd"/>
-                  <w:r>
-                    <w:rPr>
-                      <w:rFonts w:asciiTheme="minorHAnsi" w:hAnsiTheme="minorHAnsi" w:cstheme="minorHAnsi"/>
-                      <w:lang w:val="nl-BE"/>
-                    </w:rPr>
-                    <w:t xml:space="preserve"> een diagram met percentage die de hoeveelheid van de ton voorstelt, een diagram die het waterniveau voorstelt.</w:t>
+                    <w:t xml:space="preserve"> ook getoond dmv een diagram met percentage die de hoeveelheid van de ton voorstelt, een diagram die het waterniveau voorstelt.</w:t>
                   </w:r>
                   <w:r>
                     <w:rPr>
@@ -3685,23 +3146,7 @@
                       <w:lang w:val="nl-BE"/>
                     </w:rPr>
                     <w:br/>
-                    <w:t xml:space="preserve">Je kan functies van de </w:t>
-                  </w:r>
-                  <w:proofErr w:type="spellStart"/>
-                  <w:r>
-                    <w:rPr>
-                      <w:rFonts w:asciiTheme="minorHAnsi" w:hAnsiTheme="minorHAnsi" w:cstheme="minorHAnsi"/>
-                      <w:lang w:val="nl-BE"/>
-                    </w:rPr>
-                    <w:t>fish</w:t>
-                  </w:r>
-                  <w:proofErr w:type="spellEnd"/>
-                  <w:r>
-                    <w:rPr>
-                      <w:rFonts w:asciiTheme="minorHAnsi" w:hAnsiTheme="minorHAnsi" w:cstheme="minorHAnsi"/>
-                      <w:lang w:val="nl-BE"/>
-                    </w:rPr>
-                    <w:t xml:space="preserve"> food dispenser aan- of afleggen.</w:t>
+                    <w:t>Je kan functies van de fish food dispenser aan- of afleggen.</w:t>
                   </w:r>
                 </w:p>
               </w:tc>
@@ -4131,10 +3576,10 @@
                 <w:noProof/>
               </w:rPr>
               <w:drawing>
-                <wp:inline distT="0" distB="0" distL="0" distR="0" wp14:anchorId="618AB94C" wp14:editId="6A262656">
-                  <wp:extent cx="5882640" cy="5707380"/>
-                  <wp:effectExtent l="0" t="0" r="3810" b="7620"/>
-                  <wp:docPr id="1" name="Picture 1"/>
+                <wp:inline distT="0" distB="0" distL="0" distR="0" wp14:anchorId="641A30E5" wp14:editId="59FE2BBE">
+                  <wp:extent cx="5884545" cy="5901055"/>
+                  <wp:effectExtent l="0" t="0" r="1905" b="4445"/>
+                  <wp:docPr id="2" name="Picture 2"/>
                   <wp:cNvGraphicFramePr>
                     <a:graphicFrameLocks xmlns:a="http://schemas.openxmlformats.org/drawingml/2006/main" noChangeAspect="1"/>
                   </wp:cNvGraphicFramePr>
@@ -4163,7 +3608,7 @@
                         <pic:spPr bwMode="auto">
                           <a:xfrm>
                             <a:off x="0" y="0"/>
-                            <a:ext cx="5882640" cy="5707380"/>
+                            <a:ext cx="5884545" cy="5901055"/>
                           </a:xfrm>
                           <a:prstGeom prst="rect">
                             <a:avLst/>
@@ -4395,17 +3840,7 @@
         <w:sz w:val="15"/>
         <w:szCs w:val="20"/>
       </w:rPr>
-      <w:t xml:space="preserve">FA01 </w:t>
-    </w:r>
-    <w:proofErr w:type="gramStart"/>
-    <w:r>
-      <w:rPr>
-        <w:rFonts w:ascii="Calibri" w:hAnsi="Calibri" w:cs="Calibri"/>
-        <w:color w:val="000000" w:themeColor="text1"/>
-        <w:sz w:val="15"/>
-        <w:szCs w:val="20"/>
-      </w:rPr>
-      <w:t>ProjectOne</w:t>
+      <w:t>FA01 ProjectOne</w:t>
     </w:r>
     <w:r>
       <w:rPr>
@@ -4423,17 +3858,7 @@
         <w:sz w:val="15"/>
         <w:szCs w:val="20"/>
       </w:rPr>
-      <w:t>/</w:t>
-    </w:r>
-    <w:proofErr w:type="gramEnd"/>
-    <w:r>
-      <w:rPr>
-        <w:rFonts w:ascii="Arial Rounded MT Bold" w:hAnsi="Arial Rounded MT Bold"/>
-        <w:color w:val="44C8F5" w:themeColor="accent1"/>
-        <w:sz w:val="15"/>
-        <w:szCs w:val="20"/>
-      </w:rPr>
-      <w:t xml:space="preserve"> </w:t>
+      <w:t xml:space="preserve">/ </w:t>
     </w:r>
     <w:r>
       <w:rPr>
@@ -10625,12 +10050,9 @@
 </file>
 
 <file path=customXml/item2.xml><?xml version="1.0" encoding="utf-8"?>
-<?mso-contentType ?>
-<FormTemplates xmlns="http://schemas.microsoft.com/sharepoint/v3/contenttype/forms">
-  <Display>DocumentLibraryForm</Display>
-  <Edit>DocumentLibraryForm</Edit>
-  <New>DocumentLibraryForm</New>
-</FormTemplates>
+<p:properties xmlns:p="http://schemas.microsoft.com/office/2006/metadata/properties" xmlns:xsi="http://www.w3.org/2001/XMLSchema-instance" xmlns:pc="http://schemas.microsoft.com/office/infopath/2007/PartnerControls">
+  <documentManagement/>
+</p:properties>
 </file>
 
 <file path=customXml/item3.xml><?xml version="1.0" encoding="utf-8"?>
@@ -10786,9 +10208,12 @@
 </file>
 
 <file path=customXml/item4.xml><?xml version="1.0" encoding="utf-8"?>
-<p:properties xmlns:p="http://schemas.microsoft.com/office/2006/metadata/properties" xmlns:xsi="http://www.w3.org/2001/XMLSchema-instance" xmlns:pc="http://schemas.microsoft.com/office/infopath/2007/PartnerControls">
-  <documentManagement/>
-</p:properties>
+<?mso-contentType ?>
+<FormTemplates xmlns="http://schemas.microsoft.com/sharepoint/v3/contenttype/forms">
+  <Display>DocumentLibraryForm</Display>
+  <Edit>DocumentLibraryForm</Edit>
+  <New>DocumentLibraryForm</New>
+</FormTemplates>
 </file>
 
 <file path=customXml/itemProps1.xml><?xml version="1.0" encoding="utf-8"?>
@@ -10800,9 +10225,10 @@
 </file>
 
 <file path=customXml/itemProps2.xml><?xml version="1.0" encoding="utf-8"?>
-<ds:datastoreItem xmlns:ds="http://schemas.openxmlformats.org/officeDocument/2006/customXml" ds:itemID="{7F113734-79F7-40EA-88EB-A1762DB83BB0}">
+<ds:datastoreItem xmlns:ds="http://schemas.openxmlformats.org/officeDocument/2006/customXml" ds:itemID="{B3D4E95A-F381-439B-8FB2-94D90951DA34}">
   <ds:schemaRefs>
-    <ds:schemaRef ds:uri="http://schemas.microsoft.com/sharepoint/v3/contenttype/forms"/>
+    <ds:schemaRef ds:uri="http://schemas.microsoft.com/office/2006/metadata/properties"/>
+    <ds:schemaRef ds:uri="http://schemas.microsoft.com/office/infopath/2007/PartnerControls"/>
   </ds:schemaRefs>
 </ds:datastoreItem>
 </file>
@@ -10826,10 +10252,9 @@
 </file>
 
 <file path=customXml/itemProps4.xml><?xml version="1.0" encoding="utf-8"?>
-<ds:datastoreItem xmlns:ds="http://schemas.openxmlformats.org/officeDocument/2006/customXml" ds:itemID="{B3D4E95A-F381-439B-8FB2-94D90951DA34}">
+<ds:datastoreItem xmlns:ds="http://schemas.openxmlformats.org/officeDocument/2006/customXml" ds:itemID="{7F113734-79F7-40EA-88EB-A1762DB83BB0}">
   <ds:schemaRefs>
-    <ds:schemaRef ds:uri="http://schemas.microsoft.com/office/2006/metadata/properties"/>
-    <ds:schemaRef ds:uri="http://schemas.microsoft.com/office/infopath/2007/PartnerControls"/>
+    <ds:schemaRef ds:uri="http://schemas.microsoft.com/sharepoint/v3/contenttype/forms"/>
   </ds:schemaRefs>
 </ds:datastoreItem>
 </file>
</xml_diff>

<commit_message>
BOM aangepast, consult gesprek
</commit_message>
<xml_diff>
--- a/Feedforward/opdracht06b_FA01_WittevrongelLaura.docx
+++ b/Feedforward/opdracht06b_FA01_WittevrongelLaura.docx
@@ -207,8 +207,17 @@
                 <w:rFonts w:asciiTheme="minorHAnsi" w:eastAsia="Ubuntu" w:hAnsiTheme="minorHAnsi" w:cstheme="minorHAnsi"/>
                 <w:szCs w:val="20"/>
               </w:rPr>
-              <w:t>Naam Voornaam</w:t>
-            </w:r>
+              <w:t xml:space="preserve">Naam </w:t>
+            </w:r>
+            <w:proofErr w:type="spellStart"/>
+            <w:r>
+              <w:rPr>
+                <w:rFonts w:asciiTheme="minorHAnsi" w:eastAsia="Ubuntu" w:hAnsiTheme="minorHAnsi" w:cstheme="minorHAnsi"/>
+                <w:szCs w:val="20"/>
+              </w:rPr>
+              <w:t>Voornaam</w:t>
+            </w:r>
+            <w:proofErr w:type="spellEnd"/>
           </w:p>
         </w:tc>
         <w:tc>
@@ -258,6 +267,7 @@
                 <w:lang w:val="nl-NL"/>
               </w:rPr>
             </w:pPr>
+            <w:proofErr w:type="gramStart"/>
             <w:r>
               <w:rPr>
                 <w:rFonts w:asciiTheme="minorHAnsi" w:eastAsia="Ubuntu" w:hAnsiTheme="minorHAnsi" w:cstheme="minorHAnsi"/>
@@ -274,6 +284,7 @@
               </w:rPr>
               <w:t>parring partner</w:t>
             </w:r>
+            <w:proofErr w:type="gramEnd"/>
           </w:p>
         </w:tc>
         <w:tc>
@@ -296,6 +307,7 @@
                 <w:lang w:val="nl-NL"/>
               </w:rPr>
             </w:pPr>
+            <w:proofErr w:type="spellStart"/>
             <w:r>
               <w:rPr>
                 <w:rFonts w:asciiTheme="minorHAnsi" w:hAnsiTheme="minorHAnsi" w:cstheme="minorHAnsi"/>
@@ -303,7 +315,17 @@
                 <w:szCs w:val="20"/>
                 <w:lang w:val="nl-NL"/>
               </w:rPr>
-              <w:t>Keyngnaert Lotte</w:t>
+              <w:t>Keyngnaert</w:t>
+            </w:r>
+            <w:proofErr w:type="spellEnd"/>
+            <w:r>
+              <w:rPr>
+                <w:rFonts w:asciiTheme="minorHAnsi" w:hAnsiTheme="minorHAnsi" w:cstheme="minorHAnsi"/>
+                <w:iCs/>
+                <w:szCs w:val="20"/>
+                <w:lang w:val="nl-NL"/>
+              </w:rPr>
+              <w:t xml:space="preserve"> Lotte</w:t>
             </w:r>
           </w:p>
         </w:tc>
@@ -347,9 +369,11 @@
               <w:pStyle w:val="Heading1"/>
               <w:outlineLvl w:val="0"/>
             </w:pPr>
+            <w:proofErr w:type="spellStart"/>
             <w:r>
               <w:t>Opdrachtstelling</w:t>
             </w:r>
+            <w:proofErr w:type="spellEnd"/>
           </w:p>
         </w:tc>
       </w:tr>
@@ -462,9 +486,11 @@
               <w:pStyle w:val="Heading1"/>
               <w:outlineLvl w:val="0"/>
             </w:pPr>
+            <w:proofErr w:type="spellStart"/>
             <w:r>
               <w:t>Randvoorwaarden</w:t>
             </w:r>
+            <w:proofErr w:type="spellEnd"/>
           </w:p>
         </w:tc>
       </w:tr>
@@ -527,7 +553,39 @@
                 <w:rFonts w:asciiTheme="minorHAnsi" w:eastAsia="Ubuntu" w:hAnsiTheme="minorHAnsi" w:cstheme="minorHAnsi"/>
                 <w:lang w:val="nl-NL"/>
               </w:rPr>
-              <w:t>Het project moet door een MCT student te hermaken zijn (= “re-creatable”)</w:t>
+              <w:t xml:space="preserve">Het project moet door een MCT student te </w:t>
+            </w:r>
+            <w:proofErr w:type="spellStart"/>
+            <w:r>
+              <w:rPr>
+                <w:rFonts w:asciiTheme="minorHAnsi" w:eastAsia="Ubuntu" w:hAnsiTheme="minorHAnsi" w:cstheme="minorHAnsi"/>
+                <w:lang w:val="nl-NL"/>
+              </w:rPr>
+              <w:t>hermaken</w:t>
+            </w:r>
+            <w:proofErr w:type="spellEnd"/>
+            <w:r>
+              <w:rPr>
+                <w:rFonts w:asciiTheme="minorHAnsi" w:eastAsia="Ubuntu" w:hAnsiTheme="minorHAnsi" w:cstheme="minorHAnsi"/>
+                <w:lang w:val="nl-NL"/>
+              </w:rPr>
+              <w:t xml:space="preserve"> zijn (= “re-</w:t>
+            </w:r>
+            <w:proofErr w:type="spellStart"/>
+            <w:r>
+              <w:rPr>
+                <w:rFonts w:asciiTheme="minorHAnsi" w:eastAsia="Ubuntu" w:hAnsiTheme="minorHAnsi" w:cstheme="minorHAnsi"/>
+                <w:lang w:val="nl-NL"/>
+              </w:rPr>
+              <w:t>creatable</w:t>
+            </w:r>
+            <w:proofErr w:type="spellEnd"/>
+            <w:r>
+              <w:rPr>
+                <w:rFonts w:asciiTheme="minorHAnsi" w:eastAsia="Ubuntu" w:hAnsiTheme="minorHAnsi" w:cstheme="minorHAnsi"/>
+                <w:lang w:val="nl-NL"/>
+              </w:rPr>
+              <w:t>”)</w:t>
             </w:r>
           </w:p>
           <w:p>
@@ -653,35 +711,92 @@
                 <w:rFonts w:asciiTheme="minorHAnsi" w:eastAsia="Ubuntu" w:hAnsiTheme="minorHAnsi" w:cstheme="minorHAnsi"/>
                 <w:lang w:val="nl-NL"/>
               </w:rPr>
-              <w:t xml:space="preserve"> one</w:t>
-            </w:r>
+              <w:t xml:space="preserve"> </w:t>
+            </w:r>
+            <w:proofErr w:type="spellStart"/>
             <w:r>
               <w:rPr>
                 <w:rFonts w:asciiTheme="minorHAnsi" w:eastAsia="Ubuntu" w:hAnsiTheme="minorHAnsi" w:cstheme="minorHAnsi"/>
                 <w:lang w:val="nl-NL"/>
               </w:rPr>
-              <w:t xml:space="preserve"> is het de bedoeling dat hij / zij dit naleest en feedback geeft</w:t>
-            </w:r>
+              <w:t>one</w:t>
+            </w:r>
+            <w:proofErr w:type="spellEnd"/>
             <w:r>
               <w:rPr>
                 <w:rFonts w:asciiTheme="minorHAnsi" w:eastAsia="Ubuntu" w:hAnsiTheme="minorHAnsi" w:cstheme="minorHAnsi"/>
                 <w:lang w:val="nl-NL"/>
               </w:rPr>
-              <w:t>. Je sparringpartner maakt geen gelijka</w:t>
-            </w:r>
+              <w:t xml:space="preserve"> is het de bedoeling dat </w:t>
+            </w:r>
+            <w:proofErr w:type="gramStart"/>
             <w:r>
               <w:rPr>
                 <w:rFonts w:asciiTheme="minorHAnsi" w:eastAsia="Ubuntu" w:hAnsiTheme="minorHAnsi" w:cstheme="minorHAnsi"/>
                 <w:lang w:val="nl-NL"/>
               </w:rPr>
-              <w:t>a</w:t>
-            </w:r>
+              <w:t>hij /</w:t>
+            </w:r>
+            <w:proofErr w:type="gramEnd"/>
             <w:r>
               <w:rPr>
                 <w:rFonts w:asciiTheme="minorHAnsi" w:eastAsia="Ubuntu" w:hAnsiTheme="minorHAnsi" w:cstheme="minorHAnsi"/>
                 <w:lang w:val="nl-NL"/>
               </w:rPr>
-              <w:t>rdig project (vb niet alletwee een slimmer vuilbak)</w:t>
+              <w:t xml:space="preserve"> zij dit naleest en feedback geeft</w:t>
+            </w:r>
+            <w:r>
+              <w:rPr>
+                <w:rFonts w:asciiTheme="minorHAnsi" w:eastAsia="Ubuntu" w:hAnsiTheme="minorHAnsi" w:cstheme="minorHAnsi"/>
+                <w:lang w:val="nl-NL"/>
+              </w:rPr>
+              <w:t>. Je sparringpartner maakt geen gelijka</w:t>
+            </w:r>
+            <w:r>
+              <w:rPr>
+                <w:rFonts w:asciiTheme="minorHAnsi" w:eastAsia="Ubuntu" w:hAnsiTheme="minorHAnsi" w:cstheme="minorHAnsi"/>
+                <w:lang w:val="nl-NL"/>
+              </w:rPr>
+              <w:t>a</w:t>
+            </w:r>
+            <w:r>
+              <w:rPr>
+                <w:rFonts w:asciiTheme="minorHAnsi" w:eastAsia="Ubuntu" w:hAnsiTheme="minorHAnsi" w:cstheme="minorHAnsi"/>
+                <w:lang w:val="nl-NL"/>
+              </w:rPr>
+              <w:t>rdig project (</w:t>
+            </w:r>
+            <w:proofErr w:type="spellStart"/>
+            <w:r>
+              <w:rPr>
+                <w:rFonts w:asciiTheme="minorHAnsi" w:eastAsia="Ubuntu" w:hAnsiTheme="minorHAnsi" w:cstheme="minorHAnsi"/>
+                <w:lang w:val="nl-NL"/>
+              </w:rPr>
+              <w:t>vb</w:t>
+            </w:r>
+            <w:proofErr w:type="spellEnd"/>
+            <w:r>
+              <w:rPr>
+                <w:rFonts w:asciiTheme="minorHAnsi" w:eastAsia="Ubuntu" w:hAnsiTheme="minorHAnsi" w:cstheme="minorHAnsi"/>
+                <w:lang w:val="nl-NL"/>
+              </w:rPr>
+              <w:t xml:space="preserve"> niet </w:t>
+            </w:r>
+            <w:proofErr w:type="spellStart"/>
+            <w:r>
+              <w:rPr>
+                <w:rFonts w:asciiTheme="minorHAnsi" w:eastAsia="Ubuntu" w:hAnsiTheme="minorHAnsi" w:cstheme="minorHAnsi"/>
+                <w:lang w:val="nl-NL"/>
+              </w:rPr>
+              <w:t>alletwee</w:t>
+            </w:r>
+            <w:proofErr w:type="spellEnd"/>
+            <w:r>
+              <w:rPr>
+                <w:rFonts w:asciiTheme="minorHAnsi" w:eastAsia="Ubuntu" w:hAnsiTheme="minorHAnsi" w:cstheme="minorHAnsi"/>
+                <w:lang w:val="nl-NL"/>
+              </w:rPr>
+              <w:t xml:space="preserve"> een slimmer vuilbak)</w:t>
             </w:r>
           </w:p>
         </w:tc>
@@ -757,12 +872,21 @@
               </w:rPr>
               <w:t xml:space="preserve">Wat is het als het klaar is? </w:t>
             </w:r>
+            <w:proofErr w:type="spellStart"/>
             <w:r>
               <w:rPr>
                 <w:rFonts w:ascii="Arial" w:eastAsia="Ubuntu" w:hAnsi="Arial" w:cs="Arial"/>
                 <w:lang w:val="nl-NL"/>
               </w:rPr>
-              <w:t>Vb een slimme vuilbak</w:t>
+              <w:t>Vb</w:t>
+            </w:r>
+            <w:proofErr w:type="spellEnd"/>
+            <w:r>
+              <w:rPr>
+                <w:rFonts w:ascii="Arial" w:eastAsia="Ubuntu" w:hAnsi="Arial" w:cs="Arial"/>
+                <w:lang w:val="nl-NL"/>
+              </w:rPr>
+              <w:t xml:space="preserve"> een slimme vuilbak</w:t>
             </w:r>
             <w:r>
               <w:rPr>
@@ -808,7 +932,23 @@
                 <w:rFonts w:ascii="Arial" w:eastAsia="Ubuntu" w:hAnsi="Arial" w:cs="Arial"/>
                 <w:lang w:val="nl-NL"/>
               </w:rPr>
-              <w:t xml:space="preserve"> Wat kan ik via de responsive site zien. Doen </w:t>
+              <w:t xml:space="preserve"> Wat kan ik via de </w:t>
+            </w:r>
+            <w:proofErr w:type="spellStart"/>
+            <w:r>
+              <w:rPr>
+                <w:rFonts w:ascii="Arial" w:eastAsia="Ubuntu" w:hAnsi="Arial" w:cs="Arial"/>
+                <w:lang w:val="nl-NL"/>
+              </w:rPr>
+              <w:t>responsive</w:t>
+            </w:r>
+            <w:proofErr w:type="spellEnd"/>
+            <w:r>
+              <w:rPr>
+                <w:rFonts w:ascii="Arial" w:eastAsia="Ubuntu" w:hAnsi="Arial" w:cs="Arial"/>
+                <w:lang w:val="nl-NL"/>
+              </w:rPr>
+              <w:t xml:space="preserve"> site zien. Doen </w:t>
             </w:r>
           </w:p>
         </w:tc>
@@ -864,13 +1004,29 @@
                 <w:rFonts w:asciiTheme="minorHAnsi" w:hAnsiTheme="minorHAnsi" w:cstheme="minorHAnsi"/>
                 <w:lang w:val="nl-NL"/>
               </w:rPr>
-              <w:t>De fishfood dispenser is een automatische voederbak voor vissen (in dit geval van een visvijver). In een ton zitten korrels</w:t>
-            </w:r>
+              <w:t xml:space="preserve">De </w:t>
+            </w:r>
+            <w:proofErr w:type="spellStart"/>
             <w:r>
               <w:rPr>
                 <w:rFonts w:asciiTheme="minorHAnsi" w:hAnsiTheme="minorHAnsi" w:cstheme="minorHAnsi"/>
                 <w:lang w:val="nl-NL"/>
               </w:rPr>
+              <w:t>fishfood</w:t>
+            </w:r>
+            <w:proofErr w:type="spellEnd"/>
+            <w:r>
+              <w:rPr>
+                <w:rFonts w:asciiTheme="minorHAnsi" w:hAnsiTheme="minorHAnsi" w:cstheme="minorHAnsi"/>
+                <w:lang w:val="nl-NL"/>
+              </w:rPr>
+              <w:t xml:space="preserve"> dispenser is een automatische voederbak voor vissen (in dit geval van een visvijver). In een ton zitten korrels</w:t>
+            </w:r>
+            <w:r>
+              <w:rPr>
+                <w:rFonts w:asciiTheme="minorHAnsi" w:hAnsiTheme="minorHAnsi" w:cstheme="minorHAnsi"/>
+                <w:lang w:val="nl-NL"/>
+              </w:rPr>
               <w:t xml:space="preserve">. </w:t>
             </w:r>
             <w:r>
@@ -899,7 +1055,23 @@
                 <w:rFonts w:asciiTheme="minorHAnsi" w:hAnsiTheme="minorHAnsi" w:cstheme="minorHAnsi"/>
                 <w:lang w:val="nl-NL"/>
               </w:rPr>
-              <w:t xml:space="preserve"> Adhv een display wordt de status van het proces getoond met enkele opties</w:t>
+              <w:t xml:space="preserve"> </w:t>
+            </w:r>
+            <w:proofErr w:type="spellStart"/>
+            <w:r>
+              <w:rPr>
+                <w:rFonts w:asciiTheme="minorHAnsi" w:hAnsiTheme="minorHAnsi" w:cstheme="minorHAnsi"/>
+                <w:lang w:val="nl-NL"/>
+              </w:rPr>
+              <w:t>Adhv</w:t>
+            </w:r>
+            <w:proofErr w:type="spellEnd"/>
+            <w:r>
+              <w:rPr>
+                <w:rFonts w:asciiTheme="minorHAnsi" w:hAnsiTheme="minorHAnsi" w:cstheme="minorHAnsi"/>
+                <w:lang w:val="nl-NL"/>
+              </w:rPr>
+              <w:t xml:space="preserve"> een display wordt de status van het proces getoond met enkele opties</w:t>
             </w:r>
           </w:p>
           <w:p>
@@ -1082,7 +1254,23 @@
                 <w:rFonts w:asciiTheme="minorHAnsi" w:hAnsiTheme="minorHAnsi" w:cstheme="minorHAnsi"/>
                 <w:lang w:val="nl-NL"/>
               </w:rPr>
-              <w:t xml:space="preserve"> adhv een timer afhankelijk van de grootte van het potje en de grote van de opening van de ton.</w:t>
+              <w:t xml:space="preserve"> </w:t>
+            </w:r>
+            <w:proofErr w:type="spellStart"/>
+            <w:r>
+              <w:rPr>
+                <w:rFonts w:asciiTheme="minorHAnsi" w:hAnsiTheme="minorHAnsi" w:cstheme="minorHAnsi"/>
+                <w:lang w:val="nl-NL"/>
+              </w:rPr>
+              <w:t>adhv</w:t>
+            </w:r>
+            <w:proofErr w:type="spellEnd"/>
+            <w:r>
+              <w:rPr>
+                <w:rFonts w:asciiTheme="minorHAnsi" w:hAnsiTheme="minorHAnsi" w:cstheme="minorHAnsi"/>
+                <w:lang w:val="nl-NL"/>
+              </w:rPr>
+              <w:t xml:space="preserve"> een timer afhankelijk van de grootte van het potje en de grote van de opening van de ton.</w:t>
             </w:r>
           </w:p>
           <w:p>
@@ -1185,7 +1373,23 @@
                 <w:rFonts w:asciiTheme="minorHAnsi" w:hAnsiTheme="minorHAnsi" w:cstheme="minorHAnsi"/>
                 <w:lang w:val="nl-NL"/>
               </w:rPr>
-              <w:t xml:space="preserve"> servo motor duwt het potje weer terug </w:t>
+              <w:t xml:space="preserve"> </w:t>
+            </w:r>
+            <w:proofErr w:type="spellStart"/>
+            <w:r>
+              <w:rPr>
+                <w:rFonts w:asciiTheme="minorHAnsi" w:hAnsiTheme="minorHAnsi" w:cstheme="minorHAnsi"/>
+                <w:lang w:val="nl-NL"/>
+              </w:rPr>
+              <w:t>servo</w:t>
+            </w:r>
+            <w:proofErr w:type="spellEnd"/>
+            <w:r>
+              <w:rPr>
+                <w:rFonts w:asciiTheme="minorHAnsi" w:hAnsiTheme="minorHAnsi" w:cstheme="minorHAnsi"/>
+                <w:lang w:val="nl-NL"/>
+              </w:rPr>
+              <w:t xml:space="preserve"> motor duwt het potje weer terug </w:t>
             </w:r>
             <w:r>
               <w:rPr>
@@ -1269,7 +1473,23 @@
                 <w:rFonts w:asciiTheme="minorHAnsi" w:hAnsiTheme="minorHAnsi" w:cstheme="minorHAnsi"/>
                 <w:lang w:val="nl-NL"/>
               </w:rPr>
-              <w:t>Uitleg adhv verschillende componenten:</w:t>
+              <w:t xml:space="preserve">Uitleg </w:t>
+            </w:r>
+            <w:proofErr w:type="spellStart"/>
+            <w:r>
+              <w:rPr>
+                <w:rFonts w:asciiTheme="minorHAnsi" w:hAnsiTheme="minorHAnsi" w:cstheme="minorHAnsi"/>
+                <w:lang w:val="nl-NL"/>
+              </w:rPr>
+              <w:t>adhv</w:t>
+            </w:r>
+            <w:proofErr w:type="spellEnd"/>
+            <w:r>
+              <w:rPr>
+                <w:rFonts w:asciiTheme="minorHAnsi" w:hAnsiTheme="minorHAnsi" w:cstheme="minorHAnsi"/>
+                <w:lang w:val="nl-NL"/>
+              </w:rPr>
+              <w:t xml:space="preserve"> verschillende componenten:</w:t>
             </w:r>
           </w:p>
           <w:p>
@@ -1297,12 +1517,21 @@
                 <w:lang w:val="nl-BE"/>
               </w:rPr>
             </w:pPr>
-            <w:r>
-              <w:rPr>
-                <w:rFonts w:asciiTheme="minorHAnsi" w:hAnsiTheme="minorHAnsi" w:cstheme="minorHAnsi"/>
-                <w:lang w:val="nl-BE"/>
-              </w:rPr>
-              <w:t xml:space="preserve">Led’s: </w:t>
+            <w:proofErr w:type="spellStart"/>
+            <w:r>
+              <w:rPr>
+                <w:rFonts w:asciiTheme="minorHAnsi" w:hAnsiTheme="minorHAnsi" w:cstheme="minorHAnsi"/>
+                <w:lang w:val="nl-BE"/>
+              </w:rPr>
+              <w:t>Led’s</w:t>
+            </w:r>
+            <w:proofErr w:type="spellEnd"/>
+            <w:r>
+              <w:rPr>
+                <w:rFonts w:asciiTheme="minorHAnsi" w:hAnsiTheme="minorHAnsi" w:cstheme="minorHAnsi"/>
+                <w:lang w:val="nl-BE"/>
+              </w:rPr>
+              <w:t xml:space="preserve">: </w:t>
             </w:r>
             <w:r>
               <w:rPr>
@@ -1530,7 +1759,39 @@
                 <w:rFonts w:asciiTheme="minorHAnsi" w:hAnsiTheme="minorHAnsi" w:cstheme="minorHAnsi"/>
                 <w:lang w:val="nl-BE"/>
               </w:rPr>
-              <w:t xml:space="preserve"> servo dient om de opening tussen de ton en het potje te sluiten, deze servo draait een kleine plaat </w:t>
+              <w:t xml:space="preserve"> </w:t>
+            </w:r>
+            <w:proofErr w:type="spellStart"/>
+            <w:r>
+              <w:rPr>
+                <w:rFonts w:asciiTheme="minorHAnsi" w:hAnsiTheme="minorHAnsi" w:cstheme="minorHAnsi"/>
+                <w:lang w:val="nl-BE"/>
+              </w:rPr>
+              <w:t>servo</w:t>
+            </w:r>
+            <w:proofErr w:type="spellEnd"/>
+            <w:r>
+              <w:rPr>
+                <w:rFonts w:asciiTheme="minorHAnsi" w:hAnsiTheme="minorHAnsi" w:cstheme="minorHAnsi"/>
+                <w:lang w:val="nl-BE"/>
+              </w:rPr>
+              <w:t xml:space="preserve"> dient om de opening tussen de ton en het potje te sluiten, deze </w:t>
+            </w:r>
+            <w:proofErr w:type="spellStart"/>
+            <w:r>
+              <w:rPr>
+                <w:rFonts w:asciiTheme="minorHAnsi" w:hAnsiTheme="minorHAnsi" w:cstheme="minorHAnsi"/>
+                <w:lang w:val="nl-BE"/>
+              </w:rPr>
+              <w:t>servo</w:t>
+            </w:r>
+            <w:proofErr w:type="spellEnd"/>
+            <w:r>
+              <w:rPr>
+                <w:rFonts w:asciiTheme="minorHAnsi" w:hAnsiTheme="minorHAnsi" w:cstheme="minorHAnsi"/>
+                <w:lang w:val="nl-BE"/>
+              </w:rPr>
+              <w:t xml:space="preserve"> draait een kleine plaat </w:t>
             </w:r>
             <w:r>
               <w:rPr>
@@ -1561,7 +1822,31 @@
                 <w:rFonts w:asciiTheme="minorHAnsi" w:hAnsiTheme="minorHAnsi" w:cstheme="minorHAnsi"/>
                 <w:lang w:val="nl-BE"/>
               </w:rPr>
-              <w:t xml:space="preserve"> servo dient om het gevulde potje opzij te duwen tot boven de opening</w:t>
+              <w:t xml:space="preserve"> </w:t>
+            </w:r>
+            <w:proofErr w:type="spellStart"/>
+            <w:r>
+              <w:rPr>
+                <w:rFonts w:asciiTheme="minorHAnsi" w:hAnsiTheme="minorHAnsi" w:cstheme="minorHAnsi"/>
+                <w:lang w:val="nl-BE"/>
+              </w:rPr>
+              <w:t>servo</w:t>
+            </w:r>
+            <w:proofErr w:type="spellEnd"/>
+            <w:r>
+              <w:rPr>
+                <w:rFonts w:asciiTheme="minorHAnsi" w:hAnsiTheme="minorHAnsi" w:cstheme="minorHAnsi"/>
+                <w:lang w:val="nl-BE"/>
+              </w:rPr>
+              <w:t xml:space="preserve"> dient om het gevulde potje opzij te duwen tot boven de </w:t>
+            </w:r>
+            <w:proofErr w:type="gramStart"/>
+            <w:r>
+              <w:rPr>
+                <w:rFonts w:asciiTheme="minorHAnsi" w:hAnsiTheme="minorHAnsi" w:cstheme="minorHAnsi"/>
+                <w:lang w:val="nl-BE"/>
+              </w:rPr>
+              <w:t>opening</w:t>
             </w:r>
             <w:r>
               <w:rPr>
@@ -1577,6 +1862,7 @@
               </w:rPr>
               <w:t>.</w:t>
             </w:r>
+            <w:proofErr w:type="gramEnd"/>
             <w:r>
               <w:rPr>
                 <w:rFonts w:asciiTheme="minorHAnsi" w:hAnsiTheme="minorHAnsi" w:cstheme="minorHAnsi"/>
@@ -1598,7 +1884,23 @@
                 <w:rFonts w:asciiTheme="minorHAnsi" w:hAnsiTheme="minorHAnsi" w:cstheme="minorHAnsi"/>
                 <w:lang w:val="nl-BE"/>
               </w:rPr>
-              <w:t xml:space="preserve"> servo dient om het potje weer </w:t>
+              <w:t xml:space="preserve"> </w:t>
+            </w:r>
+            <w:proofErr w:type="spellStart"/>
+            <w:r>
+              <w:rPr>
+                <w:rFonts w:asciiTheme="minorHAnsi" w:hAnsiTheme="minorHAnsi" w:cstheme="minorHAnsi"/>
+                <w:lang w:val="nl-BE"/>
+              </w:rPr>
+              <w:t>servo</w:t>
+            </w:r>
+            <w:proofErr w:type="spellEnd"/>
+            <w:r>
+              <w:rPr>
+                <w:rFonts w:asciiTheme="minorHAnsi" w:hAnsiTheme="minorHAnsi" w:cstheme="minorHAnsi"/>
+                <w:lang w:val="nl-BE"/>
+              </w:rPr>
+              <w:t xml:space="preserve"> dient om het potje weer </w:t>
             </w:r>
             <w:r>
               <w:rPr>
@@ -1645,7 +1947,15 @@
                 <w:rFonts w:asciiTheme="minorHAnsi" w:hAnsiTheme="minorHAnsi" w:cstheme="minorHAnsi"/>
                 <w:lang w:val="nl-BE"/>
               </w:rPr>
-              <w:t>Luidspreker wordt gebruikt om een geluid af te spelen v</w:t>
+              <w:t xml:space="preserve">Luidspreker wordt gebruikt om een geluid af te spelen </w:t>
+            </w:r>
+            <w:proofErr w:type="spellStart"/>
+            <w:r>
+              <w:rPr>
+                <w:rFonts w:asciiTheme="minorHAnsi" w:hAnsiTheme="minorHAnsi" w:cstheme="minorHAnsi"/>
+                <w:lang w:val="nl-BE"/>
+              </w:rPr>
+              <w:t>v</w:t>
             </w:r>
             <w:r>
               <w:rPr>
@@ -1659,7 +1969,15 @@
                 <w:rFonts w:asciiTheme="minorHAnsi" w:hAnsiTheme="minorHAnsi" w:cstheme="minorHAnsi"/>
                 <w:lang w:val="nl-BE"/>
               </w:rPr>
-              <w:t>r het hele proces begint. Dit geluid bevat de korrels die bewegen in een plastieken potje</w:t>
+              <w:t>r</w:t>
+            </w:r>
+            <w:proofErr w:type="spellEnd"/>
+            <w:r>
+              <w:rPr>
+                <w:rFonts w:asciiTheme="minorHAnsi" w:hAnsiTheme="minorHAnsi" w:cstheme="minorHAnsi"/>
+                <w:lang w:val="nl-BE"/>
+              </w:rPr>
+              <w:t xml:space="preserve"> het hele proces begint. Dit geluid bevat de korrels die bewegen in een plastieken potje</w:t>
             </w:r>
             <w:r>
               <w:rPr>
@@ -1734,12 +2052,21 @@
                 <w:lang w:val="nl-BE"/>
               </w:rPr>
             </w:pPr>
-            <w:r>
-              <w:rPr>
-                <w:rFonts w:asciiTheme="minorHAnsi" w:hAnsiTheme="minorHAnsi" w:cstheme="minorHAnsi"/>
-                <w:lang w:val="nl-BE"/>
-              </w:rPr>
-              <w:t>LCD display: (grotere display dan in de k</w:t>
+            <w:proofErr w:type="gramStart"/>
+            <w:r>
+              <w:rPr>
+                <w:rFonts w:asciiTheme="minorHAnsi" w:hAnsiTheme="minorHAnsi" w:cstheme="minorHAnsi"/>
+                <w:lang w:val="nl-BE"/>
+              </w:rPr>
+              <w:t>LCD display</w:t>
+            </w:r>
+            <w:proofErr w:type="gramEnd"/>
+            <w:r>
+              <w:rPr>
+                <w:rFonts w:asciiTheme="minorHAnsi" w:hAnsiTheme="minorHAnsi" w:cstheme="minorHAnsi"/>
+                <w:lang w:val="nl-BE"/>
+              </w:rPr>
+              <w:t>: (grotere display dan in de k</w:t>
             </w:r>
             <w:r>
               <w:rPr>
@@ -2054,9 +2381,11 @@
                     <w:pStyle w:val="Heading1"/>
                     <w:outlineLvl w:val="0"/>
                   </w:pPr>
+                  <w:proofErr w:type="spellStart"/>
                   <w:r>
                     <w:t>Eis</w:t>
                   </w:r>
+                  <w:proofErr w:type="spellEnd"/>
                 </w:p>
               </w:tc>
               <w:tc>
@@ -2069,8 +2398,13 @@
                     <w:pStyle w:val="Heading1"/>
                     <w:outlineLvl w:val="0"/>
                   </w:pPr>
+                  <w:proofErr w:type="spellStart"/>
                   <w:r>
-                    <w:t xml:space="preserve">Invulling </w:t>
+                    <w:t>Invulling</w:t>
+                  </w:r>
+                  <w:proofErr w:type="spellEnd"/>
+                  <w:r>
+                    <w:t xml:space="preserve"> </w:t>
                   </w:r>
                 </w:p>
               </w:tc>
@@ -2095,21 +2429,23 @@
                       <w:lang w:val="nl-BE"/>
                     </w:rPr>
                   </w:pPr>
+                  <w:proofErr w:type="gramStart"/>
                   <w:r>
                     <w:rPr>
                       <w:rFonts w:asciiTheme="minorHAnsi" w:eastAsia="Ubuntu" w:hAnsiTheme="minorHAnsi" w:cstheme="minorHAnsi"/>
                       <w:szCs w:val="20"/>
                       <w:lang w:val="nl-BE"/>
                     </w:rPr>
-                    <w:t xml:space="preserve">behuizing (maakgedeelte): 3D print? </w:t>
+                    <w:t>behuizing</w:t>
                   </w:r>
+                  <w:proofErr w:type="gramEnd"/>
                   <w:r>
                     <w:rPr>
                       <w:rFonts w:asciiTheme="minorHAnsi" w:eastAsia="Ubuntu" w:hAnsiTheme="minorHAnsi" w:cstheme="minorHAnsi"/>
                       <w:szCs w:val="20"/>
                       <w:lang w:val="nl-BE"/>
                     </w:rPr>
-                    <w:t xml:space="preserve">Naaien? </w:t>
+                    <w:t xml:space="preserve"> (maakgedeelte): 3D print? </w:t>
                   </w:r>
                   <w:r>
                     <w:rPr>
@@ -2117,7 +2453,25 @@
                       <w:szCs w:val="20"/>
                       <w:lang w:val="nl-BE"/>
                     </w:rPr>
-                    <w:t xml:space="preserve">Lasercutting? Hacken van bestaand iets? </w:t>
+                    <w:t xml:space="preserve">Naaien? </w:t>
+                  </w:r>
+                  <w:proofErr w:type="spellStart"/>
+                  <w:r>
+                    <w:rPr>
+                      <w:rFonts w:asciiTheme="minorHAnsi" w:eastAsia="Ubuntu" w:hAnsiTheme="minorHAnsi" w:cstheme="minorHAnsi"/>
+                      <w:szCs w:val="20"/>
+                      <w:lang w:val="nl-BE"/>
+                    </w:rPr>
+                    <w:t>Lasercutting</w:t>
+                  </w:r>
+                  <w:proofErr w:type="spellEnd"/>
+                  <w:r>
+                    <w:rPr>
+                      <w:rFonts w:asciiTheme="minorHAnsi" w:eastAsia="Ubuntu" w:hAnsiTheme="minorHAnsi" w:cstheme="minorHAnsi"/>
+                      <w:szCs w:val="20"/>
+                      <w:lang w:val="nl-BE"/>
+                    </w:rPr>
+                    <w:t xml:space="preserve">? Hacken van bestaand iets? </w:t>
                   </w:r>
                 </w:p>
               </w:tc>
@@ -2215,6 +2569,7 @@
                       <w:lang w:val="nl-BE"/>
                     </w:rPr>
                   </w:pPr>
+                  <w:proofErr w:type="gramStart"/>
                   <w:r>
                     <w:rPr>
                       <w:rFonts w:asciiTheme="minorHAnsi" w:eastAsia="Ubuntu" w:hAnsiTheme="minorHAnsi" w:cstheme="minorHAnsi"/>
@@ -2223,6 +2578,7 @@
                     </w:rPr>
                     <w:t>elektronica</w:t>
                   </w:r>
+                  <w:proofErr w:type="gramEnd"/>
                   <w:r>
                     <w:rPr>
                       <w:rFonts w:asciiTheme="minorHAnsi" w:eastAsia="Ubuntu" w:hAnsiTheme="minorHAnsi" w:cstheme="minorHAnsi"/>
@@ -2530,7 +2886,23 @@
                       <w:rFonts w:asciiTheme="minorHAnsi" w:hAnsiTheme="minorHAnsi" w:cstheme="minorHAnsi"/>
                       <w:lang w:val="nl-BE"/>
                     </w:rPr>
-                    <w:t xml:space="preserve">3 led’s (groen, </w:t>
+                    <w:t xml:space="preserve">3 </w:t>
+                  </w:r>
+                  <w:proofErr w:type="spellStart"/>
+                  <w:r>
+                    <w:rPr>
+                      <w:rFonts w:asciiTheme="minorHAnsi" w:hAnsiTheme="minorHAnsi" w:cstheme="minorHAnsi"/>
+                      <w:lang w:val="nl-BE"/>
+                    </w:rPr>
+                    <w:t>led’s</w:t>
+                  </w:r>
+                  <w:proofErr w:type="spellEnd"/>
+                  <w:r>
+                    <w:rPr>
+                      <w:rFonts w:asciiTheme="minorHAnsi" w:hAnsiTheme="minorHAnsi" w:cstheme="minorHAnsi"/>
+                      <w:lang w:val="nl-BE"/>
+                    </w:rPr>
+                    <w:t xml:space="preserve"> (groen, </w:t>
                   </w:r>
                   <w:r>
                     <w:rPr>
@@ -2572,12 +2944,21 @@
                       <w:lang w:val="nl-BE"/>
                     </w:rPr>
                   </w:pPr>
+                  <w:proofErr w:type="spellStart"/>
                   <w:r>
                     <w:rPr>
                       <w:rFonts w:asciiTheme="minorHAnsi" w:hAnsiTheme="minorHAnsi" w:cstheme="minorHAnsi"/>
                       <w:lang w:val="nl-BE"/>
                     </w:rPr>
-                    <w:t>Servo motor (</w:t>
+                    <w:t>Servo</w:t>
+                  </w:r>
+                  <w:proofErr w:type="spellEnd"/>
+                  <w:r>
+                    <w:rPr>
+                      <w:rFonts w:asciiTheme="minorHAnsi" w:hAnsiTheme="minorHAnsi" w:cstheme="minorHAnsi"/>
+                      <w:lang w:val="nl-BE"/>
+                    </w:rPr>
+                    <w:t xml:space="preserve"> motor (</w:t>
                   </w:r>
                   <w:r>
                     <w:rPr>
@@ -2746,8 +3127,17 @@
                       <w:rFonts w:asciiTheme="minorHAnsi" w:hAnsiTheme="minorHAnsi" w:cstheme="minorHAnsi"/>
                       <w:lang w:val="nl-BE"/>
                     </w:rPr>
-                    <w:t>16X2 LCD display</w:t>
+                    <w:t xml:space="preserve">16X2 </w:t>
                   </w:r>
+                  <w:proofErr w:type="gramStart"/>
+                  <w:r>
+                    <w:rPr>
+                      <w:rFonts w:asciiTheme="minorHAnsi" w:hAnsiTheme="minorHAnsi" w:cstheme="minorHAnsi"/>
+                      <w:lang w:val="nl-BE"/>
+                    </w:rPr>
+                    <w:t>LCD display</w:t>
+                  </w:r>
+                  <w:proofErr w:type="gramEnd"/>
                 </w:p>
               </w:tc>
             </w:tr>
@@ -2781,13 +3171,23 @@
                       <w:lang w:val="nl-BE"/>
                     </w:rPr>
                   </w:pPr>
+                  <w:proofErr w:type="gramStart"/>
                   <w:r>
                     <w:rPr>
                       <w:rFonts w:asciiTheme="minorHAnsi" w:eastAsia="Ubuntu" w:hAnsiTheme="minorHAnsi" w:cstheme="minorHAnsi"/>
                       <w:szCs w:val="20"/>
                       <w:lang w:val="nl-BE"/>
                     </w:rPr>
-                    <w:t xml:space="preserve">datacaptatie (backend) </w:t>
+                    <w:t>datacaptatie</w:t>
+                  </w:r>
+                  <w:proofErr w:type="gramEnd"/>
+                  <w:r>
+                    <w:rPr>
+                      <w:rFonts w:asciiTheme="minorHAnsi" w:eastAsia="Ubuntu" w:hAnsiTheme="minorHAnsi" w:cstheme="minorHAnsi"/>
+                      <w:szCs w:val="20"/>
+                      <w:lang w:val="nl-BE"/>
+                    </w:rPr>
+                    <w:t xml:space="preserve"> (backend) </w:t>
                   </w:r>
                   <w:r>
                     <w:rPr>
@@ -2879,13 +3279,41 @@
                       <w:lang w:val="nl-BE"/>
                     </w:rPr>
                   </w:pPr>
+                  <w:proofErr w:type="gramStart"/>
                   <w:r>
                     <w:rPr>
                       <w:rFonts w:asciiTheme="minorHAnsi" w:eastAsia="Ubuntu" w:hAnsiTheme="minorHAnsi" w:cstheme="minorHAnsi"/>
                       <w:szCs w:val="20"/>
                       <w:lang w:val="nl-BE"/>
                     </w:rPr>
-                    <w:t xml:space="preserve">visualisatie (frontend) </w:t>
+                    <w:t>visualisatie</w:t>
+                  </w:r>
+                  <w:proofErr w:type="gramEnd"/>
+                  <w:r>
+                    <w:rPr>
+                      <w:rFonts w:asciiTheme="minorHAnsi" w:eastAsia="Ubuntu" w:hAnsiTheme="minorHAnsi" w:cstheme="minorHAnsi"/>
+                      <w:szCs w:val="20"/>
+                      <w:lang w:val="nl-BE"/>
+                    </w:rPr>
+                    <w:t xml:space="preserve"> (</w:t>
+                  </w:r>
+                  <w:proofErr w:type="spellStart"/>
+                  <w:r>
+                    <w:rPr>
+                      <w:rFonts w:asciiTheme="minorHAnsi" w:eastAsia="Ubuntu" w:hAnsiTheme="minorHAnsi" w:cstheme="minorHAnsi"/>
+                      <w:szCs w:val="20"/>
+                      <w:lang w:val="nl-BE"/>
+                    </w:rPr>
+                    <w:t>frontend</w:t>
+                  </w:r>
+                  <w:proofErr w:type="spellEnd"/>
+                  <w:r>
+                    <w:rPr>
+                      <w:rFonts w:asciiTheme="minorHAnsi" w:eastAsia="Ubuntu" w:hAnsiTheme="minorHAnsi" w:cstheme="minorHAnsi"/>
+                      <w:szCs w:val="20"/>
+                      <w:lang w:val="nl-BE"/>
+                    </w:rPr>
+                    <w:t xml:space="preserve">) </w:t>
                   </w:r>
                   <w:r>
                     <w:rPr>
@@ -2928,8 +3356,17 @@
                       <w:rFonts w:asciiTheme="minorHAnsi" w:hAnsiTheme="minorHAnsi" w:cstheme="minorHAnsi"/>
                       <w:lang w:val="nl-BE"/>
                     </w:rPr>
-                    <w:t>De inhoud van de ton wordt weergegeven via een diagram en een percentage. In een tabel wordt de historiek van de data (temperatuur en inhoud) weergegeven en iedere dag geüpdate</w:t>
+                    <w:t xml:space="preserve">De inhoud van de ton wordt weergegeven via een diagram en een percentage. In een tabel wordt de historiek van de data (temperatuur en inhoud) weergegeven en iedere dag </w:t>
                   </w:r>
+                  <w:proofErr w:type="spellStart"/>
+                  <w:r>
+                    <w:rPr>
+                      <w:rFonts w:asciiTheme="minorHAnsi" w:hAnsiTheme="minorHAnsi" w:cstheme="minorHAnsi"/>
+                      <w:lang w:val="nl-BE"/>
+                    </w:rPr>
+                    <w:t>geüpdate</w:t>
+                  </w:r>
+                  <w:proofErr w:type="spellEnd"/>
                 </w:p>
               </w:tc>
             </w:tr>
@@ -2963,13 +3400,41 @@
                       <w:lang w:val="nl-BE"/>
                     </w:rPr>
                   </w:pPr>
+                  <w:proofErr w:type="gramStart"/>
                   <w:r>
                     <w:rPr>
                       <w:rFonts w:asciiTheme="minorHAnsi" w:eastAsia="Ubuntu" w:hAnsiTheme="minorHAnsi" w:cstheme="minorHAnsi"/>
                       <w:szCs w:val="20"/>
                       <w:lang w:val="nl-NL"/>
                     </w:rPr>
-                    <w:t xml:space="preserve">genormaliseerde SQL database (raspi = </w:t>
+                    <w:t>genormaliseerde</w:t>
+                  </w:r>
+                  <w:proofErr w:type="gramEnd"/>
+                  <w:r>
+                    <w:rPr>
+                      <w:rFonts w:asciiTheme="minorHAnsi" w:eastAsia="Ubuntu" w:hAnsiTheme="minorHAnsi" w:cstheme="minorHAnsi"/>
+                      <w:szCs w:val="20"/>
+                      <w:lang w:val="nl-NL"/>
+                    </w:rPr>
+                    <w:t xml:space="preserve"> SQL database (</w:t>
+                  </w:r>
+                  <w:proofErr w:type="spellStart"/>
+                  <w:r>
+                    <w:rPr>
+                      <w:rFonts w:asciiTheme="minorHAnsi" w:eastAsia="Ubuntu" w:hAnsiTheme="minorHAnsi" w:cstheme="minorHAnsi"/>
+                      <w:szCs w:val="20"/>
+                      <w:lang w:val="nl-NL"/>
+                    </w:rPr>
+                    <w:t>raspi</w:t>
+                  </w:r>
+                  <w:proofErr w:type="spellEnd"/>
+                  <w:r>
+                    <w:rPr>
+                      <w:rFonts w:asciiTheme="minorHAnsi" w:eastAsia="Ubuntu" w:hAnsiTheme="minorHAnsi" w:cstheme="minorHAnsi"/>
+                      <w:szCs w:val="20"/>
+                      <w:lang w:val="nl-NL"/>
+                    </w:rPr>
+                    <w:t xml:space="preserve"> = </w:t>
                   </w:r>
                   <w:r>
                     <w:rPr>
@@ -3047,13 +3512,23 @@
                       <w:lang w:val="nl-BE"/>
                     </w:rPr>
                   </w:pPr>
+                  <w:proofErr w:type="gramStart"/>
                   <w:r>
                     <w:rPr>
                       <w:rFonts w:asciiTheme="minorHAnsi" w:eastAsia="Ubuntu" w:hAnsiTheme="minorHAnsi" w:cstheme="minorHAnsi"/>
                       <w:szCs w:val="20"/>
                       <w:lang w:val="nl-NL"/>
                     </w:rPr>
-                    <w:t xml:space="preserve">webserver opzetten voor besturing van project - </w:t>
+                    <w:t>webserver</w:t>
+                  </w:r>
+                  <w:proofErr w:type="gramEnd"/>
+                  <w:r>
+                    <w:rPr>
+                      <w:rFonts w:asciiTheme="minorHAnsi" w:eastAsia="Ubuntu" w:hAnsiTheme="minorHAnsi" w:cstheme="minorHAnsi"/>
+                      <w:szCs w:val="20"/>
+                      <w:lang w:val="nl-NL"/>
+                    </w:rPr>
+                    <w:t xml:space="preserve"> opzetten voor besturing van project - </w:t>
                   </w:r>
                   <w:r>
                     <w:rPr>
@@ -3061,8 +3536,18 @@
                       <w:szCs w:val="20"/>
                       <w:lang w:val="nl-NL"/>
                     </w:rPr>
-                    <w:t>draait verplicht op de raspi</w:t>
+                    <w:t xml:space="preserve">draait verplicht op de </w:t>
                   </w:r>
+                  <w:proofErr w:type="spellStart"/>
+                  <w:r>
+                    <w:rPr>
+                      <w:rFonts w:asciiTheme="minorHAnsi" w:hAnsiTheme="minorHAnsi" w:cstheme="minorHAnsi"/>
+                      <w:szCs w:val="20"/>
+                      <w:lang w:val="nl-NL"/>
+                    </w:rPr>
+                    <w:t>raspi</w:t>
+                  </w:r>
+                  <w:proofErr w:type="spellEnd"/>
                 </w:p>
               </w:tc>
               <w:tc>
@@ -3095,7 +3580,71 @@
                       <w:rFonts w:asciiTheme="minorHAnsi" w:hAnsiTheme="minorHAnsi" w:cstheme="minorHAnsi"/>
                       <w:lang w:val="nl-BE"/>
                     </w:rPr>
-                    <w:t xml:space="preserve">Op de webinterface zal de data van in de sql database te zien zijn. Je kan deze data filteren mbv een zoekvak. </w:t>
+                    <w:t xml:space="preserve">Op de </w:t>
+                  </w:r>
+                  <w:proofErr w:type="spellStart"/>
+                  <w:r>
+                    <w:rPr>
+                      <w:rFonts w:asciiTheme="minorHAnsi" w:hAnsiTheme="minorHAnsi" w:cstheme="minorHAnsi"/>
+                      <w:lang w:val="nl-BE"/>
+                    </w:rPr>
+                    <w:t>webinterface</w:t>
+                  </w:r>
+                  <w:proofErr w:type="spellEnd"/>
+                  <w:r>
+                    <w:rPr>
+                      <w:rFonts w:asciiTheme="minorHAnsi" w:hAnsiTheme="minorHAnsi" w:cstheme="minorHAnsi"/>
+                      <w:lang w:val="nl-BE"/>
+                    </w:rPr>
+                    <w:t xml:space="preserve"> zal de data van in de </w:t>
+                  </w:r>
+                  <w:proofErr w:type="spellStart"/>
+                  <w:r>
+                    <w:rPr>
+                      <w:rFonts w:asciiTheme="minorHAnsi" w:hAnsiTheme="minorHAnsi" w:cstheme="minorHAnsi"/>
+                      <w:lang w:val="nl-BE"/>
+                    </w:rPr>
+                    <w:t>sql</w:t>
+                  </w:r>
+                  <w:proofErr w:type="spellEnd"/>
+                  <w:r>
+                    <w:rPr>
+                      <w:rFonts w:asciiTheme="minorHAnsi" w:hAnsiTheme="minorHAnsi" w:cstheme="minorHAnsi"/>
+                      <w:lang w:val="nl-BE"/>
+                    </w:rPr>
+                    <w:t xml:space="preserve"> database te zien zijn. Je kan deze data filteren </w:t>
+                  </w:r>
+                  <w:proofErr w:type="spellStart"/>
+                  <w:r>
+                    <w:rPr>
+                      <w:rFonts w:asciiTheme="minorHAnsi" w:hAnsiTheme="minorHAnsi" w:cstheme="minorHAnsi"/>
+                      <w:lang w:val="nl-BE"/>
+                    </w:rPr>
+                    <w:t>mbv</w:t>
+                  </w:r>
+                  <w:proofErr w:type="spellEnd"/>
+                  <w:r>
+                    <w:rPr>
+                      <w:rFonts w:asciiTheme="minorHAnsi" w:hAnsiTheme="minorHAnsi" w:cstheme="minorHAnsi"/>
+                      <w:lang w:val="nl-BE"/>
+                    </w:rPr>
+                    <w:t xml:space="preserve"> een </w:t>
+                  </w:r>
+                  <w:proofErr w:type="spellStart"/>
+                  <w:r>
+                    <w:rPr>
+                      <w:rFonts w:asciiTheme="minorHAnsi" w:hAnsiTheme="minorHAnsi" w:cstheme="minorHAnsi"/>
+                      <w:lang w:val="nl-BE"/>
+                    </w:rPr>
+                    <w:t>zoekvak</w:t>
+                  </w:r>
+                  <w:proofErr w:type="spellEnd"/>
+                  <w:r>
+                    <w:rPr>
+                      <w:rFonts w:asciiTheme="minorHAnsi" w:hAnsiTheme="minorHAnsi" w:cstheme="minorHAnsi"/>
+                      <w:lang w:val="nl-BE"/>
+                    </w:rPr>
+                    <w:t xml:space="preserve">. </w:t>
                   </w:r>
                 </w:p>
                 <w:p>
@@ -3124,29 +3673,84 @@
                       <w:rFonts w:asciiTheme="minorHAnsi" w:hAnsiTheme="minorHAnsi" w:cstheme="minorHAnsi"/>
                       <w:lang w:val="nl-BE"/>
                     </w:rPr>
-                    <w:t>Deze data word</w:t>
+                    <w:t xml:space="preserve">Deze data </w:t>
+                  </w:r>
+                  <w:proofErr w:type="gramStart"/>
+                  <w:r>
+                    <w:rPr>
+                      <w:rFonts w:asciiTheme="minorHAnsi" w:hAnsiTheme="minorHAnsi" w:cstheme="minorHAnsi"/>
+                      <w:lang w:val="nl-BE"/>
+                    </w:rPr>
+                    <w:t>word</w:t>
+                  </w:r>
+                  <w:proofErr w:type="gramEnd"/>
+                  <w:r>
+                    <w:rPr>
+                      <w:rFonts w:asciiTheme="minorHAnsi" w:hAnsiTheme="minorHAnsi" w:cstheme="minorHAnsi"/>
+                      <w:lang w:val="nl-BE"/>
+                    </w:rPr>
+                    <w:t xml:space="preserve"> ook getoond </w:t>
+                  </w:r>
+                  <w:proofErr w:type="spellStart"/>
+                  <w:r>
+                    <w:rPr>
+                      <w:rFonts w:asciiTheme="minorHAnsi" w:hAnsiTheme="minorHAnsi" w:cstheme="minorHAnsi"/>
+                      <w:lang w:val="nl-BE"/>
+                    </w:rPr>
+                    <w:t>dmv</w:t>
+                  </w:r>
+                  <w:proofErr w:type="spellEnd"/>
+                  <w:r>
+                    <w:rPr>
+                      <w:rFonts w:asciiTheme="minorHAnsi" w:hAnsiTheme="minorHAnsi" w:cstheme="minorHAnsi"/>
+                      <w:lang w:val="nl-BE"/>
+                    </w:rPr>
+                    <w:t xml:space="preserve"> een diagram met percentage die de hoeveelheid van de ton voorstelt, een diagram die het waterniveau voorstelt.</w:t>
                   </w:r>
                   <w:r>
                     <w:rPr>
                       <w:rFonts w:asciiTheme="minorHAnsi" w:hAnsiTheme="minorHAnsi" w:cstheme="minorHAnsi"/>
                       <w:lang w:val="nl-BE"/>
                     </w:rPr>
-                    <w:t>t</w:t>
+                    <w:br/>
+                    <w:t xml:space="preserve">Je kan functies van de </w:t>
+                  </w:r>
+                  <w:proofErr w:type="spellStart"/>
+                  <w:r>
+                    <w:rPr>
+                      <w:rFonts w:asciiTheme="minorHAnsi" w:hAnsiTheme="minorHAnsi" w:cstheme="minorHAnsi"/>
+                      <w:lang w:val="nl-BE"/>
+                    </w:rPr>
+                    <w:t>F</w:t>
                   </w:r>
                   <w:r>
                     <w:rPr>
                       <w:rFonts w:asciiTheme="minorHAnsi" w:hAnsiTheme="minorHAnsi" w:cstheme="minorHAnsi"/>
                       <w:lang w:val="nl-BE"/>
                     </w:rPr>
-                    <w:t xml:space="preserve"> ook getoond dmv een diagram met percentage die de hoeveelheid van de ton voorstelt, een diagram die het waterniveau voorstelt.</w:t>
+                    <w:t>ish</w:t>
                   </w:r>
                   <w:r>
                     <w:rPr>
                       <w:rFonts w:asciiTheme="minorHAnsi" w:hAnsiTheme="minorHAnsi" w:cstheme="minorHAnsi"/>
                       <w:lang w:val="nl-BE"/>
                     </w:rPr>
-                    <w:br/>
-                    <w:t>Je kan functies van de fish food dispenser aan- of afleggen.</w:t>
+                    <w:t>F</w:t>
+                  </w:r>
+                  <w:r>
+                    <w:rPr>
+                      <w:rFonts w:asciiTheme="minorHAnsi" w:hAnsiTheme="minorHAnsi" w:cstheme="minorHAnsi"/>
+                      <w:lang w:val="nl-BE"/>
+                    </w:rPr>
+                    <w:t>ood</w:t>
+                  </w:r>
+                  <w:proofErr w:type="spellEnd"/>
+                  <w:r>
+                    <w:rPr>
+                      <w:rFonts w:asciiTheme="minorHAnsi" w:hAnsiTheme="minorHAnsi" w:cstheme="minorHAnsi"/>
+                      <w:lang w:val="nl-BE"/>
+                    </w:rPr>
+                    <w:t xml:space="preserve"> dispenser aan- of afleggen.</w:t>
                   </w:r>
                 </w:p>
               </w:tc>
@@ -3335,12 +3939,21 @@
                 <w:lang w:val="nl-BE"/>
               </w:rPr>
             </w:pPr>
+            <w:proofErr w:type="spellStart"/>
             <w:r>
               <w:rPr>
                 <w:rFonts w:ascii="Arial" w:hAnsi="Arial" w:cs="Arial"/>
                 <w:lang w:val="nl-BE"/>
               </w:rPr>
-              <w:t>Raspi in het midden</w:t>
+              <w:t>Raspi</w:t>
+            </w:r>
+            <w:proofErr w:type="spellEnd"/>
+            <w:r>
+              <w:rPr>
+                <w:rFonts w:ascii="Arial" w:hAnsi="Arial" w:cs="Arial"/>
+                <w:lang w:val="nl-BE"/>
+              </w:rPr>
+              <w:t xml:space="preserve"> in het midden</w:t>
             </w:r>
           </w:p>
           <w:p>
@@ -3401,7 +4014,39 @@
                 <w:rFonts w:ascii="Arial" w:hAnsi="Arial" w:cs="Arial"/>
                 <w:lang w:val="nl-BE"/>
               </w:rPr>
-              <w:t xml:space="preserve">echts tekenen tov de raspi </w:t>
+              <w:t xml:space="preserve">echts tekenen </w:t>
+            </w:r>
+            <w:proofErr w:type="spellStart"/>
+            <w:r>
+              <w:rPr>
+                <w:rFonts w:ascii="Arial" w:hAnsi="Arial" w:cs="Arial"/>
+                <w:lang w:val="nl-BE"/>
+              </w:rPr>
+              <w:t>tov</w:t>
+            </w:r>
+            <w:proofErr w:type="spellEnd"/>
+            <w:r>
+              <w:rPr>
+                <w:rFonts w:ascii="Arial" w:hAnsi="Arial" w:cs="Arial"/>
+                <w:lang w:val="nl-BE"/>
+              </w:rPr>
+              <w:t xml:space="preserve"> de </w:t>
+            </w:r>
+            <w:proofErr w:type="spellStart"/>
+            <w:r>
+              <w:rPr>
+                <w:rFonts w:ascii="Arial" w:hAnsi="Arial" w:cs="Arial"/>
+                <w:lang w:val="nl-BE"/>
+              </w:rPr>
+              <w:t>raspi</w:t>
+            </w:r>
+            <w:proofErr w:type="spellEnd"/>
+            <w:r>
+              <w:rPr>
+                <w:rFonts w:ascii="Arial" w:hAnsi="Arial" w:cs="Arial"/>
+                <w:lang w:val="nl-BE"/>
+              </w:rPr>
+              <w:t xml:space="preserve"> </w:t>
             </w:r>
           </w:p>
           <w:p>
@@ -3840,8 +4485,20 @@
         <w:sz w:val="15"/>
         <w:szCs w:val="20"/>
       </w:rPr>
-      <w:t>FA01 ProjectOne</w:t>
+      <w:t xml:space="preserve">FA01 </w:t>
     </w:r>
+    <w:proofErr w:type="spellStart"/>
+    <w:proofErr w:type="gramStart"/>
+    <w:r>
+      <w:rPr>
+        <w:rFonts w:ascii="Calibri" w:hAnsi="Calibri" w:cs="Calibri"/>
+        <w:color w:val="000000" w:themeColor="text1"/>
+        <w:sz w:val="15"/>
+        <w:szCs w:val="20"/>
+      </w:rPr>
+      <w:t>ProjectOne</w:t>
+    </w:r>
+    <w:proofErr w:type="spellEnd"/>
     <w:r>
       <w:rPr>
         <w:rFonts w:ascii="Arial Rounded MT Bold" w:hAnsi="Arial Rounded MT Bold"/>
@@ -3858,7 +4515,17 @@
         <w:sz w:val="15"/>
         <w:szCs w:val="20"/>
       </w:rPr>
-      <w:t xml:space="preserve">/ </w:t>
+      <w:t>/</w:t>
+    </w:r>
+    <w:proofErr w:type="gramEnd"/>
+    <w:r>
+      <w:rPr>
+        <w:rFonts w:ascii="Arial Rounded MT Bold" w:hAnsi="Arial Rounded MT Bold"/>
+        <w:color w:val="44C8F5" w:themeColor="accent1"/>
+        <w:sz w:val="15"/>
+        <w:szCs w:val="20"/>
+      </w:rPr>
+      <w:t xml:space="preserve"> </w:t>
     </w:r>
     <w:r>
       <w:rPr>
@@ -10050,9 +10717,12 @@
 </file>
 
 <file path=customXml/item2.xml><?xml version="1.0" encoding="utf-8"?>
-<p:properties xmlns:p="http://schemas.microsoft.com/office/2006/metadata/properties" xmlns:xsi="http://www.w3.org/2001/XMLSchema-instance" xmlns:pc="http://schemas.microsoft.com/office/infopath/2007/PartnerControls">
-  <documentManagement/>
-</p:properties>
+<?mso-contentType ?>
+<FormTemplates xmlns="http://schemas.microsoft.com/sharepoint/v3/contenttype/forms">
+  <Display>DocumentLibraryForm</Display>
+  <Edit>DocumentLibraryForm</Edit>
+  <New>DocumentLibraryForm</New>
+</FormTemplates>
 </file>
 
 <file path=customXml/item3.xml><?xml version="1.0" encoding="utf-8"?>
@@ -10208,12 +10878,9 @@
 </file>
 
 <file path=customXml/item4.xml><?xml version="1.0" encoding="utf-8"?>
-<?mso-contentType ?>
-<FormTemplates xmlns="http://schemas.microsoft.com/sharepoint/v3/contenttype/forms">
-  <Display>DocumentLibraryForm</Display>
-  <Edit>DocumentLibraryForm</Edit>
-  <New>DocumentLibraryForm</New>
-</FormTemplates>
+<p:properties xmlns:p="http://schemas.microsoft.com/office/2006/metadata/properties" xmlns:xsi="http://www.w3.org/2001/XMLSchema-instance" xmlns:pc="http://schemas.microsoft.com/office/infopath/2007/PartnerControls">
+  <documentManagement/>
+</p:properties>
 </file>
 
 <file path=customXml/itemProps1.xml><?xml version="1.0" encoding="utf-8"?>
@@ -10225,10 +10892,9 @@
 </file>
 
 <file path=customXml/itemProps2.xml><?xml version="1.0" encoding="utf-8"?>
-<ds:datastoreItem xmlns:ds="http://schemas.openxmlformats.org/officeDocument/2006/customXml" ds:itemID="{B3D4E95A-F381-439B-8FB2-94D90951DA34}">
+<ds:datastoreItem xmlns:ds="http://schemas.openxmlformats.org/officeDocument/2006/customXml" ds:itemID="{7F113734-79F7-40EA-88EB-A1762DB83BB0}">
   <ds:schemaRefs>
-    <ds:schemaRef ds:uri="http://schemas.microsoft.com/office/2006/metadata/properties"/>
-    <ds:schemaRef ds:uri="http://schemas.microsoft.com/office/infopath/2007/PartnerControls"/>
+    <ds:schemaRef ds:uri="http://schemas.microsoft.com/sharepoint/v3/contenttype/forms"/>
   </ds:schemaRefs>
 </ds:datastoreItem>
 </file>
@@ -10252,9 +10918,10 @@
 </file>
 
 <file path=customXml/itemProps4.xml><?xml version="1.0" encoding="utf-8"?>
-<ds:datastoreItem xmlns:ds="http://schemas.openxmlformats.org/officeDocument/2006/customXml" ds:itemID="{7F113734-79F7-40EA-88EB-A1762DB83BB0}">
+<ds:datastoreItem xmlns:ds="http://schemas.openxmlformats.org/officeDocument/2006/customXml" ds:itemID="{B3D4E95A-F381-439B-8FB2-94D90951DA34}">
   <ds:schemaRefs>
-    <ds:schemaRef ds:uri="http://schemas.microsoft.com/sharepoint/v3/contenttype/forms"/>
+    <ds:schemaRef ds:uri="http://schemas.microsoft.com/office/2006/metadata/properties"/>
+    <ds:schemaRef ds:uri="http://schemas.microsoft.com/office/infopath/2007/PartnerControls"/>
   </ds:schemaRefs>
 </ds:datastoreItem>
 </file>
</xml_diff>